<commit_message>
Few changes to descriptive analysis
</commit_message>
<xml_diff>
--- a/DescriptiveAnalysis/DescriptiveAnalysis.docx
+++ b/DescriptiveAnalysis/DescriptiveAnalysis.docx
@@ -31,141 +31,181 @@
           <w:sz w:val="24"/>
           <w:szCs w:val="24"/>
         </w:rPr>
-        <w:t xml:space="preserve">The selected dataset contains the telecom customer churn data with 9490 total records. It contains 14 columns including customer ID and customer churn status. </w:t>
-      </w:r>
-      <w:r>
-        <w:rPr>
-          <w:rFonts w:ascii="Times New Roman" w:hAnsi="Times New Roman" w:cs="Times New Roman"/>
-          <w:sz w:val="24"/>
-          <w:szCs w:val="24"/>
-        </w:rPr>
-        <w:t>A descriptive analysis was done for</w:t>
-      </w:r>
-      <w:r>
-        <w:rPr>
-          <w:rFonts w:ascii="Times New Roman" w:hAnsi="Times New Roman" w:cs="Times New Roman"/>
-          <w:sz w:val="24"/>
-          <w:szCs w:val="24"/>
-        </w:rPr>
-        <w:t xml:space="preserve"> </w:t>
-      </w:r>
-      <w:r>
-        <w:rPr>
-          <w:rFonts w:ascii="Times New Roman" w:hAnsi="Times New Roman" w:cs="Times New Roman"/>
-          <w:sz w:val="24"/>
-          <w:szCs w:val="24"/>
-        </w:rPr>
-        <w:t>explore</w:t>
-      </w:r>
-      <w:r>
-        <w:rPr>
-          <w:rFonts w:ascii="Times New Roman" w:hAnsi="Times New Roman" w:cs="Times New Roman"/>
-          <w:sz w:val="24"/>
-          <w:szCs w:val="24"/>
-        </w:rPr>
-        <w:t xml:space="preserve"> the selecte</w:t>
-      </w:r>
-      <w:r>
-        <w:rPr>
-          <w:rFonts w:ascii="Times New Roman" w:hAnsi="Times New Roman" w:cs="Times New Roman"/>
-          <w:sz w:val="24"/>
-          <w:szCs w:val="24"/>
-        </w:rPr>
-        <w:t xml:space="preserve">d </w:t>
-      </w:r>
-      <w:r>
-        <w:rPr>
-          <w:rFonts w:ascii="Times New Roman" w:hAnsi="Times New Roman" w:cs="Times New Roman"/>
-          <w:sz w:val="24"/>
-          <w:szCs w:val="24"/>
-        </w:rPr>
-        <w:t xml:space="preserve">telco </w:t>
-      </w:r>
-      <w:r>
-        <w:rPr>
-          <w:rFonts w:ascii="Times New Roman" w:hAnsi="Times New Roman" w:cs="Times New Roman"/>
-          <w:sz w:val="24"/>
-          <w:szCs w:val="24"/>
-        </w:rPr>
-        <w:t xml:space="preserve">churn dataset using </w:t>
-      </w:r>
-      <w:r>
-        <w:rPr>
-          <w:rFonts w:ascii="Times New Roman" w:hAnsi="Times New Roman" w:cs="Times New Roman"/>
-          <w:sz w:val="24"/>
-          <w:szCs w:val="24"/>
-        </w:rPr>
-        <w:t xml:space="preserve">independent variables </w:t>
-      </w:r>
-      <w:r>
-        <w:rPr>
-          <w:rFonts w:ascii="Times New Roman" w:hAnsi="Times New Roman" w:cs="Times New Roman"/>
-          <w:sz w:val="24"/>
-          <w:szCs w:val="24"/>
-        </w:rPr>
-        <w:t>such as gender and age</w:t>
-      </w:r>
-      <w:r>
-        <w:rPr>
-          <w:rFonts w:ascii="Times New Roman" w:hAnsi="Times New Roman" w:cs="Times New Roman"/>
-          <w:sz w:val="24"/>
-          <w:szCs w:val="24"/>
-        </w:rPr>
-        <w:t xml:space="preserve">. </w:t>
-      </w:r>
-      <w:r>
-        <w:rPr>
-          <w:rFonts w:ascii="Times New Roman" w:hAnsi="Times New Roman" w:cs="Times New Roman"/>
-          <w:sz w:val="24"/>
-          <w:szCs w:val="24"/>
-        </w:rPr>
-        <w:t>Further the dependent variable</w:t>
-      </w:r>
-      <w:r>
-        <w:rPr>
-          <w:rFonts w:ascii="Times New Roman" w:hAnsi="Times New Roman" w:cs="Times New Roman"/>
-          <w:sz w:val="24"/>
-          <w:szCs w:val="24"/>
-        </w:rPr>
-        <w:t xml:space="preserve"> of dataset, churn status</w:t>
-      </w:r>
-      <w:r>
-        <w:rPr>
-          <w:rFonts w:ascii="Times New Roman" w:hAnsi="Times New Roman" w:cs="Times New Roman"/>
-          <w:sz w:val="24"/>
-          <w:szCs w:val="24"/>
-        </w:rPr>
-        <w:t xml:space="preserve"> was analyzed</w:t>
-      </w:r>
-      <w:r>
-        <w:rPr>
-          <w:rFonts w:ascii="Times New Roman" w:hAnsi="Times New Roman" w:cs="Times New Roman"/>
-          <w:sz w:val="24"/>
-          <w:szCs w:val="24"/>
-        </w:rPr>
-        <w:t xml:space="preserve"> to identify its distribution</w:t>
-      </w:r>
-      <w:r>
-        <w:rPr>
-          <w:rFonts w:ascii="Times New Roman" w:hAnsi="Times New Roman" w:cs="Times New Roman"/>
-          <w:sz w:val="24"/>
-          <w:szCs w:val="24"/>
-        </w:rPr>
-        <w:t>.</w:t>
-      </w:r>
-    </w:p>
-    <w:p>
-      <w:pPr>
-        <w:jc w:val="both"/>
-        <w:rPr>
-          <w:rFonts w:ascii="Times New Roman" w:hAnsi="Times New Roman" w:cs="Times New Roman"/>
-          <w:b/>
-          <w:sz w:val="24"/>
-          <w:szCs w:val="24"/>
-        </w:rPr>
-      </w:pPr>
+        <w:t>The selected dataset contains the telecom customer churn data with 9490 total records. It contains 14 columns</w:t>
+      </w:r>
+      <w:r>
+        <w:rPr>
+          <w:rFonts w:ascii="Times New Roman" w:hAnsi="Times New Roman" w:cs="Times New Roman"/>
+          <w:sz w:val="24"/>
+          <w:szCs w:val="24"/>
+        </w:rPr>
+        <w:t xml:space="preserve"> with telecom </w:t>
+      </w:r>
       <w:bookmarkStart w:id="0" w:name="_GoBack"/>
       <w:bookmarkEnd w:id="0"/>
+      <w:r>
+        <w:rPr>
+          <w:rFonts w:ascii="Times New Roman" w:hAnsi="Times New Roman" w:cs="Times New Roman"/>
+          <w:sz w:val="24"/>
+          <w:szCs w:val="24"/>
+        </w:rPr>
+        <w:t xml:space="preserve">user’s </w:t>
+      </w:r>
+      <w:r>
+        <w:rPr>
+          <w:rFonts w:ascii="Times New Roman" w:hAnsi="Times New Roman" w:cs="Times New Roman"/>
+          <w:sz w:val="24"/>
+          <w:szCs w:val="24"/>
+        </w:rPr>
+        <w:t>demographic data, behavioral data and transactional data</w:t>
+      </w:r>
+      <w:r>
+        <w:rPr>
+          <w:rFonts w:ascii="Times New Roman" w:hAnsi="Times New Roman" w:cs="Times New Roman"/>
+          <w:sz w:val="24"/>
+          <w:szCs w:val="24"/>
+        </w:rPr>
+        <w:t xml:space="preserve"> including customer ID and customer churn status. </w:t>
+      </w:r>
+      <w:r>
+        <w:rPr>
+          <w:rFonts w:ascii="Times New Roman" w:hAnsi="Times New Roman" w:cs="Times New Roman"/>
+          <w:sz w:val="24"/>
+          <w:szCs w:val="24"/>
+        </w:rPr>
+        <w:t>A descriptive analysis was done for</w:t>
+      </w:r>
+      <w:r>
+        <w:rPr>
+          <w:rFonts w:ascii="Times New Roman" w:hAnsi="Times New Roman" w:cs="Times New Roman"/>
+          <w:sz w:val="24"/>
+          <w:szCs w:val="24"/>
+        </w:rPr>
+        <w:t xml:space="preserve"> </w:t>
+      </w:r>
+      <w:r>
+        <w:rPr>
+          <w:rFonts w:ascii="Times New Roman" w:hAnsi="Times New Roman" w:cs="Times New Roman"/>
+          <w:sz w:val="24"/>
+          <w:szCs w:val="24"/>
+        </w:rPr>
+        <w:t>explore</w:t>
+      </w:r>
+      <w:r>
+        <w:rPr>
+          <w:rFonts w:ascii="Times New Roman" w:hAnsi="Times New Roman" w:cs="Times New Roman"/>
+          <w:sz w:val="24"/>
+          <w:szCs w:val="24"/>
+        </w:rPr>
+        <w:t xml:space="preserve"> the selecte</w:t>
+      </w:r>
+      <w:r>
+        <w:rPr>
+          <w:rFonts w:ascii="Times New Roman" w:hAnsi="Times New Roman" w:cs="Times New Roman"/>
+          <w:sz w:val="24"/>
+          <w:szCs w:val="24"/>
+        </w:rPr>
+        <w:t xml:space="preserve">d </w:t>
+      </w:r>
+      <w:r>
+        <w:rPr>
+          <w:rFonts w:ascii="Times New Roman" w:hAnsi="Times New Roman" w:cs="Times New Roman"/>
+          <w:sz w:val="24"/>
+          <w:szCs w:val="24"/>
+        </w:rPr>
+        <w:t xml:space="preserve">telco </w:t>
+      </w:r>
+      <w:r>
+        <w:rPr>
+          <w:rFonts w:ascii="Times New Roman" w:hAnsi="Times New Roman" w:cs="Times New Roman"/>
+          <w:sz w:val="24"/>
+          <w:szCs w:val="24"/>
+        </w:rPr>
+        <w:t xml:space="preserve">churn dataset using </w:t>
+      </w:r>
+      <w:r>
+        <w:rPr>
+          <w:rFonts w:ascii="Times New Roman" w:hAnsi="Times New Roman" w:cs="Times New Roman"/>
+          <w:sz w:val="24"/>
+          <w:szCs w:val="24"/>
+        </w:rPr>
+        <w:t>telecom user’s demographic data</w:t>
+      </w:r>
+      <w:r>
+        <w:rPr>
+          <w:rFonts w:ascii="Times New Roman" w:hAnsi="Times New Roman" w:cs="Times New Roman"/>
+          <w:sz w:val="24"/>
+          <w:szCs w:val="24"/>
+        </w:rPr>
+        <w:t xml:space="preserve"> variables </w:t>
+      </w:r>
+      <w:r>
+        <w:rPr>
+          <w:rFonts w:ascii="Times New Roman" w:hAnsi="Times New Roman" w:cs="Times New Roman"/>
+          <w:sz w:val="24"/>
+          <w:szCs w:val="24"/>
+        </w:rPr>
+        <w:t>such as gender and age</w:t>
+      </w:r>
+      <w:r>
+        <w:rPr>
+          <w:rFonts w:ascii="Times New Roman" w:hAnsi="Times New Roman" w:cs="Times New Roman"/>
+          <w:sz w:val="24"/>
+          <w:szCs w:val="24"/>
+        </w:rPr>
+        <w:t xml:space="preserve">. </w:t>
+      </w:r>
+      <w:r>
+        <w:rPr>
+          <w:rFonts w:ascii="Times New Roman" w:hAnsi="Times New Roman" w:cs="Times New Roman"/>
+          <w:sz w:val="24"/>
+          <w:szCs w:val="24"/>
+        </w:rPr>
+        <w:t>Further the dependent variable</w:t>
+      </w:r>
+      <w:r>
+        <w:rPr>
+          <w:rFonts w:ascii="Times New Roman" w:hAnsi="Times New Roman" w:cs="Times New Roman"/>
+          <w:sz w:val="24"/>
+          <w:szCs w:val="24"/>
+        </w:rPr>
+        <w:t xml:space="preserve"> of dataset, churn status</w:t>
+      </w:r>
+      <w:r>
+        <w:rPr>
+          <w:rFonts w:ascii="Times New Roman" w:hAnsi="Times New Roman" w:cs="Times New Roman"/>
+          <w:sz w:val="24"/>
+          <w:szCs w:val="24"/>
+        </w:rPr>
+        <w:t xml:space="preserve"> was analyzed</w:t>
+      </w:r>
+      <w:r>
+        <w:rPr>
+          <w:rFonts w:ascii="Times New Roman" w:hAnsi="Times New Roman" w:cs="Times New Roman"/>
+          <w:sz w:val="24"/>
+          <w:szCs w:val="24"/>
+        </w:rPr>
+        <w:t xml:space="preserve"> to identify its distribution</w:t>
+      </w:r>
+      <w:r>
+        <w:rPr>
+          <w:rFonts w:ascii="Times New Roman" w:hAnsi="Times New Roman" w:cs="Times New Roman"/>
+          <w:sz w:val="24"/>
+          <w:szCs w:val="24"/>
+        </w:rPr>
+        <w:t>.</w:t>
+      </w:r>
+    </w:p>
+    <w:p>
+      <w:pPr>
+        <w:jc w:val="both"/>
+        <w:rPr>
+          <w:rFonts w:ascii="Times New Roman" w:hAnsi="Times New Roman" w:cs="Times New Roman"/>
+          <w:b/>
+          <w:sz w:val="24"/>
+          <w:szCs w:val="24"/>
+        </w:rPr>
+      </w:pPr>
     </w:p>
     <w:p>
       <w:pPr>
@@ -743,7 +783,7 @@
           <w:szCs w:val="24"/>
         </w:rPr>
         <w:pict>
-          <v:shape id="_x0000_i1052" type="#_x0000_t75" style="width:468pt;height:189.6pt">
+          <v:shape id="_x0000_i1027" type="#_x0000_t75" style="width:468pt;height:189.6pt">
             <v:imagedata r:id="rId7" o:title="churn-distribution-db"/>
           </v:shape>
         </w:pict>
@@ -838,7 +878,31 @@
           <w:sz w:val="24"/>
           <w:szCs w:val="24"/>
         </w:rPr>
-        <w:t xml:space="preserve"> customer age, gender, </w:t>
+        <w:t xml:space="preserve"> telco user’s demographic data, behavioral data and transactional data. </w:t>
+      </w:r>
+      <w:r>
+        <w:rPr>
+          <w:rFonts w:ascii="Times New Roman" w:hAnsi="Times New Roman" w:cs="Times New Roman"/>
+          <w:sz w:val="24"/>
+          <w:szCs w:val="24"/>
+        </w:rPr>
+        <w:t xml:space="preserve"> </w:t>
+      </w:r>
+      <w:r>
+        <w:rPr>
+          <w:rFonts w:ascii="Times New Roman" w:hAnsi="Times New Roman" w:cs="Times New Roman"/>
+          <w:sz w:val="24"/>
+          <w:szCs w:val="24"/>
+        </w:rPr>
+        <w:t xml:space="preserve">These variables contain </w:t>
+      </w:r>
+      <w:r>
+        <w:rPr>
+          <w:rFonts w:ascii="Times New Roman" w:hAnsi="Times New Roman" w:cs="Times New Roman"/>
+          <w:sz w:val="24"/>
+          <w:szCs w:val="24"/>
+        </w:rPr>
+        <w:t xml:space="preserve">customer age, gender, </w:t>
       </w:r>
       <w:r>
         <w:rPr>
@@ -1041,7 +1105,7 @@
           <w:szCs w:val="24"/>
         </w:rPr>
         <w:pict>
-          <v:shape id="_x0000_i1056" type="#_x0000_t75" style="width:468pt;height:98.4pt">
+          <v:shape id="_x0000_i1028" type="#_x0000_t75" style="width:468pt;height:98.4pt">
             <v:imagedata r:id="rId8" o:title="GenderVsChurn"/>
           </v:shape>
         </w:pict>
@@ -1106,6 +1170,7 @@
           <w:sz w:val="24"/>
           <w:szCs w:val="24"/>
         </w:rPr>
+        <w:lastRenderedPageBreak/>
         <w:pict>
           <v:shape id="_x0000_i1029" type="#_x0000_t75" style="width:397.2pt;height:234pt">
             <v:imagedata r:id="rId9" o:title="AgeVsChurn"/>
@@ -1129,7 +1194,6 @@
           <w:sz w:val="24"/>
           <w:szCs w:val="24"/>
         </w:rPr>
-        <w:lastRenderedPageBreak/>
         <w:t xml:space="preserve">Relationship between </w:t>
       </w:r>
       <w:r>
@@ -1436,7 +1500,6 @@
           <w:sz w:val="24"/>
           <w:szCs w:val="24"/>
         </w:rPr>
-        <w:lastRenderedPageBreak/>
         <w:t>Relationship between customer complaints and customer churn</w:t>
       </w:r>
       <w:r>
@@ -1546,6 +1609,7 @@
           <w:sz w:val="24"/>
           <w:szCs w:val="24"/>
         </w:rPr>
+        <w:lastRenderedPageBreak/>
         <w:pict>
           <v:shape id="_x0000_i1033" type="#_x0000_t75" style="width:326.4pt;height:261pt">
             <v:imagedata r:id="rId13" o:title="BillAmountVsChurn"/>
@@ -1569,7 +1633,6 @@
           <w:sz w:val="24"/>
           <w:szCs w:val="24"/>
         </w:rPr>
-        <w:lastRenderedPageBreak/>
         <w:t>Relationship between no of unpaid months and customer churn</w:t>
       </w:r>
       <w:r>
@@ -1679,6 +1742,7 @@
           <w:sz w:val="24"/>
           <w:szCs w:val="24"/>
         </w:rPr>
+        <w:lastRenderedPageBreak/>
         <w:pict>
           <v:shape id="_x0000_i1035" type="#_x0000_t75" style="width:328.2pt;height:219.6pt">
             <v:imagedata r:id="rId15" o:title="UnpaidVsChurn"/>
@@ -1702,7 +1766,6 @@
           <w:sz w:val="24"/>
           <w:szCs w:val="24"/>
         </w:rPr>
-        <w:lastRenderedPageBreak/>
         <w:t>Relationship between average call duration - minutes and customer churn</w:t>
       </w:r>
       <w:r>
@@ -1828,6 +1891,7 @@
           <w:sz w:val="24"/>
           <w:szCs w:val="24"/>
         </w:rPr>
+        <w:lastRenderedPageBreak/>
         <w:pict>
           <v:shape id="_x0000_i1037" type="#_x0000_t75" style="width:424.8pt;height:268.8pt">
             <v:imagedata r:id="rId17" o:title="offnet-churn-db"/>
@@ -1851,7 +1915,6 @@
           <w:sz w:val="24"/>
           <w:szCs w:val="24"/>
         </w:rPr>
-        <w:lastRenderedPageBreak/>
         <w:t>Relationship between last month total usage – minutes and customer churn</w:t>
       </w:r>
       <w:r>
@@ -1925,15 +1988,7 @@
           <w:sz w:val="24"/>
           <w:szCs w:val="24"/>
         </w:rPr>
-        <w:t>diagnostic</w:t>
-      </w:r>
-      <w:r>
-        <w:rPr>
-          <w:rFonts w:ascii="Times New Roman" w:hAnsi="Times New Roman" w:cs="Times New Roman"/>
-          <w:sz w:val="24"/>
-          <w:szCs w:val="24"/>
-        </w:rPr>
-        <w:t xml:space="preserve"> </w:t>
+        <w:t xml:space="preserve">diagnostic </w:t>
       </w:r>
       <w:r>
         <w:rPr>
@@ -1957,7 +2012,16 @@
           <w:sz w:val="24"/>
           <w:szCs w:val="24"/>
         </w:rPr>
-        <w:t xml:space="preserve"> and average call duration have significant relationship to telco customer churn. However, there is a weak relationship between off-net call proportion and</w:t>
+        <w:t xml:space="preserve"> and average call duration have significant relationship to telco customer churn. However, there is a weak relationship between off-net call </w:t>
+      </w:r>
+      <w:r>
+        <w:rPr>
+          <w:rFonts w:ascii="Times New Roman" w:hAnsi="Times New Roman" w:cs="Times New Roman"/>
+          <w:sz w:val="24"/>
+          <w:szCs w:val="24"/>
+        </w:rPr>
+        <w:lastRenderedPageBreak/>
+        <w:t>proportion and</w:t>
       </w:r>
       <w:r>
         <w:rPr>
@@ -2787,7 +2851,7 @@
 </file>
 
 <file path=customXml/itemProps1.xml><?xml version="1.0" encoding="utf-8"?>
-<ds:datastoreItem xmlns:ds="http://schemas.openxmlformats.org/officeDocument/2006/customXml" ds:itemID="{15B35DB5-03B9-44CB-96B0-40B79D8A2C8B}">
+<ds:datastoreItem xmlns:ds="http://schemas.openxmlformats.org/officeDocument/2006/customXml" ds:itemID="{19BF111D-C6CC-46FD-9B58-DBF2EB016630}">
   <ds:schemaRefs>
     <ds:schemaRef ds:uri="http://schemas.openxmlformats.org/officeDocument/2006/bibliography"/>
   </ds:schemaRefs>

</xml_diff>

<commit_message>
Added Column definition for DA
</commit_message>
<xml_diff>
--- a/DescriptiveAnalysis/DescriptiveAnalysis.docx
+++ b/DescriptiveAnalysis/DescriptiveAnalysis.docx
@@ -12,6 +12,1957 @@
       </w:r>
     </w:p>
     <w:p>
+      <w:bookmarkStart w:id="0" w:name="_GoBack"/>
+      <w:bookmarkEnd w:id="0"/>
+    </w:p>
+    <w:p>
+      <w:pPr>
+        <w:pStyle w:val="Heading2"/>
+      </w:pPr>
+      <w:r>
+        <w:t>Column Definition</w:t>
+      </w:r>
+    </w:p>
+    <w:p>
+      <w:pPr>
+        <w:spacing w:after="0" w:line="240" w:lineRule="auto"/>
+        <w:rPr>
+          <w:rFonts w:ascii="Times New Roman" w:eastAsia="Times New Roman" w:hAnsi="Times New Roman" w:cs="Times New Roman"/>
+          <w:sz w:val="24"/>
+          <w:szCs w:val="24"/>
+        </w:rPr>
+      </w:pPr>
+    </w:p>
+    <w:tbl>
+      <w:tblPr>
+        <w:tblW w:w="0" w:type="auto"/>
+        <w:tblCellMar>
+          <w:top w:w="15" w:type="dxa"/>
+          <w:left w:w="15" w:type="dxa"/>
+          <w:bottom w:w="15" w:type="dxa"/>
+          <w:right w:w="15" w:type="dxa"/>
+        </w:tblCellMar>
+        <w:tblLook w:val="04A0" w:firstRow="1" w:lastRow="0" w:firstColumn="1" w:lastColumn="0" w:noHBand="0" w:noVBand="1"/>
+      </w:tblPr>
+      <w:tblGrid>
+        <w:gridCol w:w="1875"/>
+        <w:gridCol w:w="2408"/>
+        <w:gridCol w:w="647"/>
+      </w:tblGrid>
+      <w:tr>
+        <w:trPr>
+          <w:trHeight w:val="410"/>
+        </w:trPr>
+        <w:tc>
+          <w:tcPr>
+            <w:tcW w:w="0" w:type="auto"/>
+            <w:tcBorders>
+              <w:top w:val="single" w:sz="8" w:space="0" w:color="000000"/>
+              <w:left w:val="single" w:sz="8" w:space="0" w:color="000000"/>
+              <w:bottom w:val="single" w:sz="8" w:space="0" w:color="000000"/>
+              <w:right w:val="single" w:sz="8" w:space="0" w:color="000000"/>
+            </w:tcBorders>
+            <w:shd w:val="clear" w:color="auto" w:fill="FFFFFF"/>
+            <w:tcMar>
+              <w:top w:w="100" w:type="dxa"/>
+              <w:left w:w="100" w:type="dxa"/>
+              <w:bottom w:w="100" w:type="dxa"/>
+              <w:right w:w="100" w:type="dxa"/>
+            </w:tcMar>
+            <w:hideMark/>
+          </w:tcPr>
+          <w:p>
+            <w:pPr>
+              <w:spacing w:before="240" w:after="0" w:line="240" w:lineRule="auto"/>
+              <w:jc w:val="center"/>
+              <w:rPr>
+                <w:rFonts w:ascii="Times New Roman" w:eastAsia="Times New Roman" w:hAnsi="Times New Roman" w:cs="Times New Roman"/>
+                <w:sz w:val="24"/>
+                <w:szCs w:val="24"/>
+              </w:rPr>
+            </w:pPr>
+            <w:r>
+              <w:rPr>
+                <w:rFonts w:ascii="Arial" w:eastAsia="Times New Roman" w:hAnsi="Arial" w:cs="Arial"/>
+                <w:b/>
+                <w:bCs/>
+                <w:color w:val="24292E"/>
+                <w:sz w:val="12"/>
+                <w:szCs w:val="12"/>
+              </w:rPr>
+              <w:t>Column Name</w:t>
+            </w:r>
+          </w:p>
+        </w:tc>
+        <w:tc>
+          <w:tcPr>
+            <w:tcW w:w="0" w:type="auto"/>
+            <w:tcBorders>
+              <w:top w:val="single" w:sz="8" w:space="0" w:color="000000"/>
+              <w:left w:val="single" w:sz="8" w:space="0" w:color="000000"/>
+              <w:bottom w:val="single" w:sz="8" w:space="0" w:color="000000"/>
+              <w:right w:val="single" w:sz="8" w:space="0" w:color="000000"/>
+            </w:tcBorders>
+            <w:shd w:val="clear" w:color="auto" w:fill="FFFFFF"/>
+            <w:tcMar>
+              <w:top w:w="100" w:type="dxa"/>
+              <w:left w:w="100" w:type="dxa"/>
+              <w:bottom w:w="100" w:type="dxa"/>
+              <w:right w:w="100" w:type="dxa"/>
+            </w:tcMar>
+            <w:hideMark/>
+          </w:tcPr>
+          <w:p>
+            <w:pPr>
+              <w:spacing w:before="240" w:after="0" w:line="240" w:lineRule="auto"/>
+              <w:jc w:val="center"/>
+              <w:rPr>
+                <w:rFonts w:ascii="Times New Roman" w:eastAsia="Times New Roman" w:hAnsi="Times New Roman" w:cs="Times New Roman"/>
+                <w:sz w:val="24"/>
+                <w:szCs w:val="24"/>
+              </w:rPr>
+            </w:pPr>
+            <w:r>
+              <w:rPr>
+                <w:rFonts w:ascii="Arial" w:eastAsia="Times New Roman" w:hAnsi="Arial" w:cs="Arial"/>
+                <w:b/>
+                <w:bCs/>
+                <w:color w:val="24292E"/>
+                <w:sz w:val="12"/>
+                <w:szCs w:val="12"/>
+              </w:rPr>
+              <w:t>Description</w:t>
+            </w:r>
+          </w:p>
+        </w:tc>
+        <w:tc>
+          <w:tcPr>
+            <w:tcW w:w="0" w:type="auto"/>
+            <w:tcBorders>
+              <w:top w:val="single" w:sz="8" w:space="0" w:color="000000"/>
+              <w:left w:val="single" w:sz="8" w:space="0" w:color="000000"/>
+              <w:bottom w:val="single" w:sz="8" w:space="0" w:color="000000"/>
+              <w:right w:val="single" w:sz="8" w:space="0" w:color="000000"/>
+            </w:tcBorders>
+            <w:shd w:val="clear" w:color="auto" w:fill="FFFFFF"/>
+            <w:tcMar>
+              <w:top w:w="100" w:type="dxa"/>
+              <w:left w:w="100" w:type="dxa"/>
+              <w:bottom w:w="100" w:type="dxa"/>
+              <w:right w:w="100" w:type="dxa"/>
+            </w:tcMar>
+            <w:hideMark/>
+          </w:tcPr>
+          <w:p>
+            <w:pPr>
+              <w:spacing w:before="240" w:after="0" w:line="240" w:lineRule="auto"/>
+              <w:jc w:val="center"/>
+              <w:rPr>
+                <w:rFonts w:ascii="Times New Roman" w:eastAsia="Times New Roman" w:hAnsi="Times New Roman" w:cs="Times New Roman"/>
+                <w:sz w:val="24"/>
+                <w:szCs w:val="24"/>
+              </w:rPr>
+            </w:pPr>
+            <w:r>
+              <w:rPr>
+                <w:rFonts w:ascii="Arial" w:eastAsia="Times New Roman" w:hAnsi="Arial" w:cs="Arial"/>
+                <w:b/>
+                <w:bCs/>
+                <w:color w:val="24292E"/>
+                <w:sz w:val="12"/>
+                <w:szCs w:val="12"/>
+              </w:rPr>
+              <w:t>Type</w:t>
+            </w:r>
+          </w:p>
+        </w:tc>
+      </w:tr>
+      <w:tr>
+        <w:trPr>
+          <w:trHeight w:val="410"/>
+        </w:trPr>
+        <w:tc>
+          <w:tcPr>
+            <w:tcW w:w="0" w:type="auto"/>
+            <w:tcBorders>
+              <w:top w:val="single" w:sz="8" w:space="0" w:color="000000"/>
+              <w:left w:val="single" w:sz="8" w:space="0" w:color="000000"/>
+              <w:bottom w:val="single" w:sz="8" w:space="0" w:color="000000"/>
+              <w:right w:val="single" w:sz="8" w:space="0" w:color="000000"/>
+            </w:tcBorders>
+            <w:shd w:val="clear" w:color="auto" w:fill="FFFFFF"/>
+            <w:tcMar>
+              <w:top w:w="100" w:type="dxa"/>
+              <w:left w:w="100" w:type="dxa"/>
+              <w:bottom w:w="100" w:type="dxa"/>
+              <w:right w:w="100" w:type="dxa"/>
+            </w:tcMar>
+            <w:hideMark/>
+          </w:tcPr>
+          <w:p>
+            <w:pPr>
+              <w:spacing w:before="240" w:after="0" w:line="240" w:lineRule="auto"/>
+              <w:jc w:val="both"/>
+              <w:rPr>
+                <w:rFonts w:ascii="Times New Roman" w:eastAsia="Times New Roman" w:hAnsi="Times New Roman" w:cs="Times New Roman"/>
+                <w:sz w:val="24"/>
+                <w:szCs w:val="24"/>
+              </w:rPr>
+            </w:pPr>
+            <w:proofErr w:type="spellStart"/>
+            <w:r>
+              <w:rPr>
+                <w:rFonts w:ascii="Arial" w:eastAsia="Times New Roman" w:hAnsi="Arial" w:cs="Arial"/>
+                <w:color w:val="24292E"/>
+                <w:sz w:val="12"/>
+                <w:szCs w:val="12"/>
+              </w:rPr>
+              <w:t>CustomerId</w:t>
+            </w:r>
+            <w:proofErr w:type="spellEnd"/>
+          </w:p>
+        </w:tc>
+        <w:tc>
+          <w:tcPr>
+            <w:tcW w:w="0" w:type="auto"/>
+            <w:tcBorders>
+              <w:top w:val="single" w:sz="8" w:space="0" w:color="000000"/>
+              <w:left w:val="single" w:sz="8" w:space="0" w:color="000000"/>
+              <w:bottom w:val="single" w:sz="8" w:space="0" w:color="000000"/>
+              <w:right w:val="single" w:sz="8" w:space="0" w:color="000000"/>
+            </w:tcBorders>
+            <w:shd w:val="clear" w:color="auto" w:fill="FFFFFF"/>
+            <w:tcMar>
+              <w:top w:w="100" w:type="dxa"/>
+              <w:left w:w="100" w:type="dxa"/>
+              <w:bottom w:w="100" w:type="dxa"/>
+              <w:right w:w="100" w:type="dxa"/>
+            </w:tcMar>
+            <w:hideMark/>
+          </w:tcPr>
+          <w:p>
+            <w:pPr>
+              <w:spacing w:before="240" w:after="0" w:line="240" w:lineRule="auto"/>
+              <w:jc w:val="both"/>
+              <w:rPr>
+                <w:rFonts w:ascii="Times New Roman" w:eastAsia="Times New Roman" w:hAnsi="Times New Roman" w:cs="Times New Roman"/>
+                <w:sz w:val="24"/>
+                <w:szCs w:val="24"/>
+              </w:rPr>
+            </w:pPr>
+            <w:r>
+              <w:rPr>
+                <w:rFonts w:ascii="Arial" w:eastAsia="Times New Roman" w:hAnsi="Arial" w:cs="Arial"/>
+                <w:color w:val="24292E"/>
+                <w:sz w:val="12"/>
+                <w:szCs w:val="12"/>
+              </w:rPr>
+              <w:t>Unique customer identification</w:t>
+            </w:r>
+          </w:p>
+        </w:tc>
+        <w:tc>
+          <w:tcPr>
+            <w:tcW w:w="0" w:type="auto"/>
+            <w:tcBorders>
+              <w:top w:val="single" w:sz="8" w:space="0" w:color="000000"/>
+              <w:left w:val="single" w:sz="8" w:space="0" w:color="000000"/>
+              <w:bottom w:val="single" w:sz="8" w:space="0" w:color="000000"/>
+              <w:right w:val="single" w:sz="8" w:space="0" w:color="000000"/>
+            </w:tcBorders>
+            <w:shd w:val="clear" w:color="auto" w:fill="FFFFFF"/>
+            <w:tcMar>
+              <w:top w:w="100" w:type="dxa"/>
+              <w:left w:w="100" w:type="dxa"/>
+              <w:bottom w:w="100" w:type="dxa"/>
+              <w:right w:w="100" w:type="dxa"/>
+            </w:tcMar>
+            <w:hideMark/>
+          </w:tcPr>
+          <w:p>
+            <w:pPr>
+              <w:spacing w:before="240" w:after="0" w:line="240" w:lineRule="auto"/>
+              <w:jc w:val="both"/>
+              <w:rPr>
+                <w:rFonts w:ascii="Times New Roman" w:eastAsia="Times New Roman" w:hAnsi="Times New Roman" w:cs="Times New Roman"/>
+                <w:sz w:val="24"/>
+                <w:szCs w:val="24"/>
+              </w:rPr>
+            </w:pPr>
+            <w:r>
+              <w:rPr>
+                <w:rFonts w:ascii="Arial" w:eastAsia="Times New Roman" w:hAnsi="Arial" w:cs="Arial"/>
+                <w:color w:val="24292E"/>
+                <w:sz w:val="12"/>
+                <w:szCs w:val="12"/>
+              </w:rPr>
+              <w:t>Numeric</w:t>
+            </w:r>
+          </w:p>
+        </w:tc>
+      </w:tr>
+      <w:tr>
+        <w:trPr>
+          <w:trHeight w:val="410"/>
+        </w:trPr>
+        <w:tc>
+          <w:tcPr>
+            <w:tcW w:w="0" w:type="auto"/>
+            <w:tcBorders>
+              <w:top w:val="single" w:sz="8" w:space="0" w:color="000000"/>
+              <w:left w:val="single" w:sz="8" w:space="0" w:color="000000"/>
+              <w:bottom w:val="single" w:sz="8" w:space="0" w:color="000000"/>
+              <w:right w:val="single" w:sz="8" w:space="0" w:color="000000"/>
+            </w:tcBorders>
+            <w:shd w:val="clear" w:color="auto" w:fill="F6F8FA"/>
+            <w:tcMar>
+              <w:top w:w="100" w:type="dxa"/>
+              <w:left w:w="100" w:type="dxa"/>
+              <w:bottom w:w="100" w:type="dxa"/>
+              <w:right w:w="100" w:type="dxa"/>
+            </w:tcMar>
+            <w:hideMark/>
+          </w:tcPr>
+          <w:p>
+            <w:pPr>
+              <w:spacing w:before="240" w:after="0" w:line="240" w:lineRule="auto"/>
+              <w:jc w:val="both"/>
+              <w:rPr>
+                <w:rFonts w:ascii="Times New Roman" w:eastAsia="Times New Roman" w:hAnsi="Times New Roman" w:cs="Times New Roman"/>
+                <w:sz w:val="24"/>
+                <w:szCs w:val="24"/>
+              </w:rPr>
+            </w:pPr>
+            <w:r>
+              <w:rPr>
+                <w:rFonts w:ascii="Arial" w:eastAsia="Times New Roman" w:hAnsi="Arial" w:cs="Arial"/>
+                <w:color w:val="24292E"/>
+                <w:sz w:val="12"/>
+                <w:szCs w:val="12"/>
+              </w:rPr>
+              <w:t>Age</w:t>
+            </w:r>
+          </w:p>
+        </w:tc>
+        <w:tc>
+          <w:tcPr>
+            <w:tcW w:w="0" w:type="auto"/>
+            <w:tcBorders>
+              <w:top w:val="single" w:sz="8" w:space="0" w:color="000000"/>
+              <w:left w:val="single" w:sz="8" w:space="0" w:color="000000"/>
+              <w:bottom w:val="single" w:sz="8" w:space="0" w:color="000000"/>
+              <w:right w:val="single" w:sz="8" w:space="0" w:color="000000"/>
+            </w:tcBorders>
+            <w:shd w:val="clear" w:color="auto" w:fill="F6F8FA"/>
+            <w:tcMar>
+              <w:top w:w="100" w:type="dxa"/>
+              <w:left w:w="100" w:type="dxa"/>
+              <w:bottom w:w="100" w:type="dxa"/>
+              <w:right w:w="100" w:type="dxa"/>
+            </w:tcMar>
+            <w:hideMark/>
+          </w:tcPr>
+          <w:p>
+            <w:pPr>
+              <w:spacing w:before="240" w:after="0" w:line="240" w:lineRule="auto"/>
+              <w:jc w:val="both"/>
+              <w:rPr>
+                <w:rFonts w:ascii="Times New Roman" w:eastAsia="Times New Roman" w:hAnsi="Times New Roman" w:cs="Times New Roman"/>
+                <w:sz w:val="24"/>
+                <w:szCs w:val="24"/>
+              </w:rPr>
+            </w:pPr>
+            <w:r>
+              <w:rPr>
+                <w:rFonts w:ascii="Arial" w:eastAsia="Times New Roman" w:hAnsi="Arial" w:cs="Arial"/>
+                <w:color w:val="24292E"/>
+                <w:sz w:val="12"/>
+                <w:szCs w:val="12"/>
+              </w:rPr>
+              <w:t>Customer age</w:t>
+            </w:r>
+          </w:p>
+        </w:tc>
+        <w:tc>
+          <w:tcPr>
+            <w:tcW w:w="0" w:type="auto"/>
+            <w:tcBorders>
+              <w:top w:val="single" w:sz="8" w:space="0" w:color="000000"/>
+              <w:left w:val="single" w:sz="8" w:space="0" w:color="000000"/>
+              <w:bottom w:val="single" w:sz="8" w:space="0" w:color="000000"/>
+              <w:right w:val="single" w:sz="8" w:space="0" w:color="000000"/>
+            </w:tcBorders>
+            <w:shd w:val="clear" w:color="auto" w:fill="F6F8FA"/>
+            <w:tcMar>
+              <w:top w:w="100" w:type="dxa"/>
+              <w:left w:w="100" w:type="dxa"/>
+              <w:bottom w:w="100" w:type="dxa"/>
+              <w:right w:w="100" w:type="dxa"/>
+            </w:tcMar>
+            <w:hideMark/>
+          </w:tcPr>
+          <w:p>
+            <w:pPr>
+              <w:spacing w:before="240" w:after="0" w:line="240" w:lineRule="auto"/>
+              <w:jc w:val="both"/>
+              <w:rPr>
+                <w:rFonts w:ascii="Times New Roman" w:eastAsia="Times New Roman" w:hAnsi="Times New Roman" w:cs="Times New Roman"/>
+                <w:sz w:val="24"/>
+                <w:szCs w:val="24"/>
+              </w:rPr>
+            </w:pPr>
+            <w:r>
+              <w:rPr>
+                <w:rFonts w:ascii="Arial" w:eastAsia="Times New Roman" w:hAnsi="Arial" w:cs="Arial"/>
+                <w:color w:val="24292E"/>
+                <w:sz w:val="12"/>
+                <w:szCs w:val="12"/>
+              </w:rPr>
+              <w:t>Numeric</w:t>
+            </w:r>
+          </w:p>
+        </w:tc>
+      </w:tr>
+      <w:tr>
+        <w:trPr>
+          <w:trHeight w:val="410"/>
+        </w:trPr>
+        <w:tc>
+          <w:tcPr>
+            <w:tcW w:w="0" w:type="auto"/>
+            <w:tcBorders>
+              <w:top w:val="single" w:sz="8" w:space="0" w:color="000000"/>
+              <w:left w:val="single" w:sz="8" w:space="0" w:color="000000"/>
+              <w:bottom w:val="single" w:sz="8" w:space="0" w:color="000000"/>
+              <w:right w:val="single" w:sz="8" w:space="0" w:color="000000"/>
+            </w:tcBorders>
+            <w:shd w:val="clear" w:color="auto" w:fill="FFFFFF"/>
+            <w:tcMar>
+              <w:top w:w="100" w:type="dxa"/>
+              <w:left w:w="100" w:type="dxa"/>
+              <w:bottom w:w="100" w:type="dxa"/>
+              <w:right w:w="100" w:type="dxa"/>
+            </w:tcMar>
+            <w:hideMark/>
+          </w:tcPr>
+          <w:p>
+            <w:pPr>
+              <w:spacing w:before="240" w:after="0" w:line="240" w:lineRule="auto"/>
+              <w:jc w:val="both"/>
+              <w:rPr>
+                <w:rFonts w:ascii="Times New Roman" w:eastAsia="Times New Roman" w:hAnsi="Times New Roman" w:cs="Times New Roman"/>
+                <w:sz w:val="24"/>
+                <w:szCs w:val="24"/>
+              </w:rPr>
+            </w:pPr>
+            <w:r>
+              <w:rPr>
+                <w:rFonts w:ascii="Arial" w:eastAsia="Times New Roman" w:hAnsi="Arial" w:cs="Arial"/>
+                <w:color w:val="24292E"/>
+                <w:sz w:val="12"/>
+                <w:szCs w:val="12"/>
+              </w:rPr>
+              <w:t>Gender</w:t>
+            </w:r>
+          </w:p>
+        </w:tc>
+        <w:tc>
+          <w:tcPr>
+            <w:tcW w:w="0" w:type="auto"/>
+            <w:tcBorders>
+              <w:top w:val="single" w:sz="8" w:space="0" w:color="000000"/>
+              <w:left w:val="single" w:sz="8" w:space="0" w:color="000000"/>
+              <w:bottom w:val="single" w:sz="8" w:space="0" w:color="000000"/>
+              <w:right w:val="single" w:sz="8" w:space="0" w:color="000000"/>
+            </w:tcBorders>
+            <w:shd w:val="clear" w:color="auto" w:fill="FFFFFF"/>
+            <w:tcMar>
+              <w:top w:w="100" w:type="dxa"/>
+              <w:left w:w="100" w:type="dxa"/>
+              <w:bottom w:w="100" w:type="dxa"/>
+              <w:right w:w="100" w:type="dxa"/>
+            </w:tcMar>
+            <w:hideMark/>
+          </w:tcPr>
+          <w:p>
+            <w:pPr>
+              <w:spacing w:before="240" w:after="0" w:line="240" w:lineRule="auto"/>
+              <w:jc w:val="both"/>
+              <w:rPr>
+                <w:rFonts w:ascii="Times New Roman" w:eastAsia="Times New Roman" w:hAnsi="Times New Roman" w:cs="Times New Roman"/>
+                <w:sz w:val="24"/>
+                <w:szCs w:val="24"/>
+              </w:rPr>
+            </w:pPr>
+            <w:r>
+              <w:rPr>
+                <w:rFonts w:ascii="Arial" w:eastAsia="Times New Roman" w:hAnsi="Arial" w:cs="Arial"/>
+                <w:color w:val="24292E"/>
+                <w:sz w:val="12"/>
+                <w:szCs w:val="12"/>
+              </w:rPr>
+              <w:t>Customer gender</w:t>
+            </w:r>
+          </w:p>
+        </w:tc>
+        <w:tc>
+          <w:tcPr>
+            <w:tcW w:w="0" w:type="auto"/>
+            <w:tcBorders>
+              <w:top w:val="single" w:sz="8" w:space="0" w:color="000000"/>
+              <w:left w:val="single" w:sz="8" w:space="0" w:color="000000"/>
+              <w:bottom w:val="single" w:sz="8" w:space="0" w:color="000000"/>
+              <w:right w:val="single" w:sz="8" w:space="0" w:color="000000"/>
+            </w:tcBorders>
+            <w:shd w:val="clear" w:color="auto" w:fill="FFFFFF"/>
+            <w:tcMar>
+              <w:top w:w="100" w:type="dxa"/>
+              <w:left w:w="100" w:type="dxa"/>
+              <w:bottom w:w="100" w:type="dxa"/>
+              <w:right w:w="100" w:type="dxa"/>
+            </w:tcMar>
+            <w:hideMark/>
+          </w:tcPr>
+          <w:p>
+            <w:pPr>
+              <w:spacing w:before="240" w:after="0" w:line="240" w:lineRule="auto"/>
+              <w:jc w:val="both"/>
+              <w:rPr>
+                <w:rFonts w:ascii="Times New Roman" w:eastAsia="Times New Roman" w:hAnsi="Times New Roman" w:cs="Times New Roman"/>
+                <w:sz w:val="24"/>
+                <w:szCs w:val="24"/>
+              </w:rPr>
+            </w:pPr>
+            <w:r>
+              <w:rPr>
+                <w:rFonts w:ascii="Arial" w:eastAsia="Times New Roman" w:hAnsi="Arial" w:cs="Arial"/>
+                <w:color w:val="24292E"/>
+                <w:sz w:val="12"/>
+                <w:szCs w:val="12"/>
+              </w:rPr>
+              <w:t>String</w:t>
+            </w:r>
+          </w:p>
+        </w:tc>
+      </w:tr>
+      <w:tr>
+        <w:trPr>
+          <w:trHeight w:val="620"/>
+        </w:trPr>
+        <w:tc>
+          <w:tcPr>
+            <w:tcW w:w="0" w:type="auto"/>
+            <w:tcBorders>
+              <w:top w:val="single" w:sz="8" w:space="0" w:color="000000"/>
+              <w:left w:val="single" w:sz="8" w:space="0" w:color="000000"/>
+              <w:bottom w:val="single" w:sz="8" w:space="0" w:color="000000"/>
+              <w:right w:val="single" w:sz="8" w:space="0" w:color="000000"/>
+            </w:tcBorders>
+            <w:shd w:val="clear" w:color="auto" w:fill="F6F8FA"/>
+            <w:tcMar>
+              <w:top w:w="100" w:type="dxa"/>
+              <w:left w:w="100" w:type="dxa"/>
+              <w:bottom w:w="100" w:type="dxa"/>
+              <w:right w:w="100" w:type="dxa"/>
+            </w:tcMar>
+            <w:hideMark/>
+          </w:tcPr>
+          <w:p>
+            <w:pPr>
+              <w:spacing w:before="240" w:after="0" w:line="240" w:lineRule="auto"/>
+              <w:jc w:val="both"/>
+              <w:rPr>
+                <w:rFonts w:ascii="Times New Roman" w:eastAsia="Times New Roman" w:hAnsi="Times New Roman" w:cs="Times New Roman"/>
+                <w:sz w:val="24"/>
+                <w:szCs w:val="24"/>
+              </w:rPr>
+            </w:pPr>
+            <w:proofErr w:type="spellStart"/>
+            <w:r>
+              <w:rPr>
+                <w:rFonts w:ascii="Arial" w:eastAsia="Times New Roman" w:hAnsi="Arial" w:cs="Arial"/>
+                <w:color w:val="24292E"/>
+                <w:sz w:val="12"/>
+                <w:szCs w:val="12"/>
+              </w:rPr>
+              <w:t>isCustomerSuspended</w:t>
+            </w:r>
+            <w:proofErr w:type="spellEnd"/>
+          </w:p>
+        </w:tc>
+        <w:tc>
+          <w:tcPr>
+            <w:tcW w:w="0" w:type="auto"/>
+            <w:tcBorders>
+              <w:top w:val="single" w:sz="8" w:space="0" w:color="000000"/>
+              <w:left w:val="single" w:sz="8" w:space="0" w:color="000000"/>
+              <w:bottom w:val="single" w:sz="8" w:space="0" w:color="000000"/>
+              <w:right w:val="single" w:sz="8" w:space="0" w:color="000000"/>
+            </w:tcBorders>
+            <w:shd w:val="clear" w:color="auto" w:fill="F6F8FA"/>
+            <w:tcMar>
+              <w:top w:w="100" w:type="dxa"/>
+              <w:left w:w="100" w:type="dxa"/>
+              <w:bottom w:w="100" w:type="dxa"/>
+              <w:right w:w="100" w:type="dxa"/>
+            </w:tcMar>
+            <w:hideMark/>
+          </w:tcPr>
+          <w:p>
+            <w:pPr>
+              <w:spacing w:before="240" w:after="0" w:line="240" w:lineRule="auto"/>
+              <w:jc w:val="both"/>
+              <w:rPr>
+                <w:rFonts w:ascii="Times New Roman" w:eastAsia="Times New Roman" w:hAnsi="Times New Roman" w:cs="Times New Roman"/>
+                <w:sz w:val="24"/>
+                <w:szCs w:val="24"/>
+              </w:rPr>
+            </w:pPr>
+            <w:r>
+              <w:rPr>
+                <w:rFonts w:ascii="Arial" w:eastAsia="Times New Roman" w:hAnsi="Arial" w:cs="Arial"/>
+                <w:color w:val="24292E"/>
+                <w:sz w:val="12"/>
+                <w:szCs w:val="12"/>
+              </w:rPr>
+              <w:t>Whether customer suspended earlier</w:t>
+            </w:r>
+          </w:p>
+        </w:tc>
+        <w:tc>
+          <w:tcPr>
+            <w:tcW w:w="0" w:type="auto"/>
+            <w:tcBorders>
+              <w:top w:val="single" w:sz="8" w:space="0" w:color="000000"/>
+              <w:left w:val="single" w:sz="8" w:space="0" w:color="000000"/>
+              <w:bottom w:val="single" w:sz="8" w:space="0" w:color="000000"/>
+              <w:right w:val="single" w:sz="8" w:space="0" w:color="000000"/>
+            </w:tcBorders>
+            <w:shd w:val="clear" w:color="auto" w:fill="F6F8FA"/>
+            <w:tcMar>
+              <w:top w:w="100" w:type="dxa"/>
+              <w:left w:w="100" w:type="dxa"/>
+              <w:bottom w:w="100" w:type="dxa"/>
+              <w:right w:w="100" w:type="dxa"/>
+            </w:tcMar>
+            <w:hideMark/>
+          </w:tcPr>
+          <w:p>
+            <w:pPr>
+              <w:spacing w:before="240" w:after="0" w:line="240" w:lineRule="auto"/>
+              <w:jc w:val="both"/>
+              <w:rPr>
+                <w:rFonts w:ascii="Times New Roman" w:eastAsia="Times New Roman" w:hAnsi="Times New Roman" w:cs="Times New Roman"/>
+                <w:sz w:val="24"/>
+                <w:szCs w:val="24"/>
+              </w:rPr>
+            </w:pPr>
+            <w:r>
+              <w:rPr>
+                <w:rFonts w:ascii="Arial" w:eastAsia="Times New Roman" w:hAnsi="Arial" w:cs="Arial"/>
+                <w:color w:val="24292E"/>
+                <w:sz w:val="12"/>
+                <w:szCs w:val="12"/>
+              </w:rPr>
+              <w:t>String</w:t>
+            </w:r>
+          </w:p>
+        </w:tc>
+      </w:tr>
+      <w:tr>
+        <w:trPr>
+          <w:trHeight w:val="620"/>
+        </w:trPr>
+        <w:tc>
+          <w:tcPr>
+            <w:tcW w:w="0" w:type="auto"/>
+            <w:tcBorders>
+              <w:top w:val="single" w:sz="8" w:space="0" w:color="000000"/>
+              <w:left w:val="single" w:sz="8" w:space="0" w:color="000000"/>
+              <w:bottom w:val="single" w:sz="8" w:space="0" w:color="000000"/>
+              <w:right w:val="single" w:sz="8" w:space="0" w:color="000000"/>
+            </w:tcBorders>
+            <w:shd w:val="clear" w:color="auto" w:fill="FFFFFF"/>
+            <w:tcMar>
+              <w:top w:w="100" w:type="dxa"/>
+              <w:left w:w="100" w:type="dxa"/>
+              <w:bottom w:w="100" w:type="dxa"/>
+              <w:right w:w="100" w:type="dxa"/>
+            </w:tcMar>
+            <w:hideMark/>
+          </w:tcPr>
+          <w:p>
+            <w:pPr>
+              <w:spacing w:before="240" w:after="0" w:line="240" w:lineRule="auto"/>
+              <w:jc w:val="both"/>
+              <w:rPr>
+                <w:rFonts w:ascii="Times New Roman" w:eastAsia="Times New Roman" w:hAnsi="Times New Roman" w:cs="Times New Roman"/>
+                <w:sz w:val="24"/>
+                <w:szCs w:val="24"/>
+              </w:rPr>
+            </w:pPr>
+            <w:proofErr w:type="spellStart"/>
+            <w:r>
+              <w:rPr>
+                <w:rFonts w:ascii="Arial" w:eastAsia="Times New Roman" w:hAnsi="Arial" w:cs="Arial"/>
+                <w:color w:val="24292E"/>
+                <w:sz w:val="12"/>
+                <w:szCs w:val="12"/>
+              </w:rPr>
+              <w:t>CallDropRate</w:t>
+            </w:r>
+            <w:proofErr w:type="spellEnd"/>
+          </w:p>
+        </w:tc>
+        <w:tc>
+          <w:tcPr>
+            <w:tcW w:w="0" w:type="auto"/>
+            <w:tcBorders>
+              <w:top w:val="single" w:sz="8" w:space="0" w:color="000000"/>
+              <w:left w:val="single" w:sz="8" w:space="0" w:color="000000"/>
+              <w:bottom w:val="single" w:sz="8" w:space="0" w:color="000000"/>
+              <w:right w:val="single" w:sz="8" w:space="0" w:color="000000"/>
+            </w:tcBorders>
+            <w:shd w:val="clear" w:color="auto" w:fill="FFFFFF"/>
+            <w:tcMar>
+              <w:top w:w="100" w:type="dxa"/>
+              <w:left w:w="100" w:type="dxa"/>
+              <w:bottom w:w="100" w:type="dxa"/>
+              <w:right w:w="100" w:type="dxa"/>
+            </w:tcMar>
+            <w:hideMark/>
+          </w:tcPr>
+          <w:p>
+            <w:pPr>
+              <w:spacing w:before="240" w:after="0" w:line="240" w:lineRule="auto"/>
+              <w:jc w:val="both"/>
+              <w:rPr>
+                <w:rFonts w:ascii="Times New Roman" w:eastAsia="Times New Roman" w:hAnsi="Times New Roman" w:cs="Times New Roman"/>
+                <w:sz w:val="24"/>
+                <w:szCs w:val="24"/>
+              </w:rPr>
+            </w:pPr>
+            <w:r>
+              <w:rPr>
+                <w:rFonts w:ascii="Arial" w:eastAsia="Times New Roman" w:hAnsi="Arial" w:cs="Arial"/>
+                <w:color w:val="24292E"/>
+                <w:sz w:val="12"/>
+                <w:szCs w:val="12"/>
+              </w:rPr>
+              <w:t>Call drop rate - customer experience data</w:t>
+            </w:r>
+          </w:p>
+        </w:tc>
+        <w:tc>
+          <w:tcPr>
+            <w:tcW w:w="0" w:type="auto"/>
+            <w:tcBorders>
+              <w:top w:val="single" w:sz="8" w:space="0" w:color="000000"/>
+              <w:left w:val="single" w:sz="8" w:space="0" w:color="000000"/>
+              <w:bottom w:val="single" w:sz="8" w:space="0" w:color="000000"/>
+              <w:right w:val="single" w:sz="8" w:space="0" w:color="000000"/>
+            </w:tcBorders>
+            <w:shd w:val="clear" w:color="auto" w:fill="FFFFFF"/>
+            <w:tcMar>
+              <w:top w:w="100" w:type="dxa"/>
+              <w:left w:w="100" w:type="dxa"/>
+              <w:bottom w:w="100" w:type="dxa"/>
+              <w:right w:w="100" w:type="dxa"/>
+            </w:tcMar>
+            <w:hideMark/>
+          </w:tcPr>
+          <w:p>
+            <w:pPr>
+              <w:spacing w:before="240" w:after="0" w:line="240" w:lineRule="auto"/>
+              <w:jc w:val="both"/>
+              <w:rPr>
+                <w:rFonts w:ascii="Times New Roman" w:eastAsia="Times New Roman" w:hAnsi="Times New Roman" w:cs="Times New Roman"/>
+                <w:sz w:val="24"/>
+                <w:szCs w:val="24"/>
+              </w:rPr>
+            </w:pPr>
+            <w:r>
+              <w:rPr>
+                <w:rFonts w:ascii="Arial" w:eastAsia="Times New Roman" w:hAnsi="Arial" w:cs="Arial"/>
+                <w:color w:val="24292E"/>
+                <w:sz w:val="12"/>
+                <w:szCs w:val="12"/>
+              </w:rPr>
+              <w:t>Numeric</w:t>
+            </w:r>
+          </w:p>
+        </w:tc>
+      </w:tr>
+      <w:tr>
+        <w:trPr>
+          <w:trHeight w:val="410"/>
+        </w:trPr>
+        <w:tc>
+          <w:tcPr>
+            <w:tcW w:w="0" w:type="auto"/>
+            <w:tcBorders>
+              <w:top w:val="single" w:sz="8" w:space="0" w:color="000000"/>
+              <w:left w:val="single" w:sz="8" w:space="0" w:color="000000"/>
+              <w:bottom w:val="single" w:sz="8" w:space="0" w:color="000000"/>
+              <w:right w:val="single" w:sz="8" w:space="0" w:color="000000"/>
+            </w:tcBorders>
+            <w:shd w:val="clear" w:color="auto" w:fill="F6F8FA"/>
+            <w:tcMar>
+              <w:top w:w="100" w:type="dxa"/>
+              <w:left w:w="100" w:type="dxa"/>
+              <w:bottom w:w="100" w:type="dxa"/>
+              <w:right w:w="100" w:type="dxa"/>
+            </w:tcMar>
+            <w:hideMark/>
+          </w:tcPr>
+          <w:p>
+            <w:pPr>
+              <w:spacing w:before="240" w:after="0" w:line="240" w:lineRule="auto"/>
+              <w:jc w:val="both"/>
+              <w:rPr>
+                <w:rFonts w:ascii="Times New Roman" w:eastAsia="Times New Roman" w:hAnsi="Times New Roman" w:cs="Times New Roman"/>
+                <w:sz w:val="24"/>
+                <w:szCs w:val="24"/>
+              </w:rPr>
+            </w:pPr>
+            <w:proofErr w:type="spellStart"/>
+            <w:r>
+              <w:rPr>
+                <w:rFonts w:ascii="Arial" w:eastAsia="Times New Roman" w:hAnsi="Arial" w:cs="Arial"/>
+                <w:color w:val="24292E"/>
+                <w:sz w:val="12"/>
+                <w:szCs w:val="12"/>
+              </w:rPr>
+              <w:t>NumberOfComplaints</w:t>
+            </w:r>
+            <w:proofErr w:type="spellEnd"/>
+          </w:p>
+        </w:tc>
+        <w:tc>
+          <w:tcPr>
+            <w:tcW w:w="0" w:type="auto"/>
+            <w:tcBorders>
+              <w:top w:val="single" w:sz="8" w:space="0" w:color="000000"/>
+              <w:left w:val="single" w:sz="8" w:space="0" w:color="000000"/>
+              <w:bottom w:val="single" w:sz="8" w:space="0" w:color="000000"/>
+              <w:right w:val="single" w:sz="8" w:space="0" w:color="000000"/>
+            </w:tcBorders>
+            <w:shd w:val="clear" w:color="auto" w:fill="F6F8FA"/>
+            <w:tcMar>
+              <w:top w:w="100" w:type="dxa"/>
+              <w:left w:w="100" w:type="dxa"/>
+              <w:bottom w:w="100" w:type="dxa"/>
+              <w:right w:w="100" w:type="dxa"/>
+            </w:tcMar>
+            <w:hideMark/>
+          </w:tcPr>
+          <w:p>
+            <w:pPr>
+              <w:spacing w:before="240" w:after="0" w:line="240" w:lineRule="auto"/>
+              <w:jc w:val="both"/>
+              <w:rPr>
+                <w:rFonts w:ascii="Times New Roman" w:eastAsia="Times New Roman" w:hAnsi="Times New Roman" w:cs="Times New Roman"/>
+                <w:sz w:val="24"/>
+                <w:szCs w:val="24"/>
+              </w:rPr>
+            </w:pPr>
+            <w:r>
+              <w:rPr>
+                <w:rFonts w:ascii="Arial" w:eastAsia="Times New Roman" w:hAnsi="Arial" w:cs="Arial"/>
+                <w:color w:val="24292E"/>
+                <w:sz w:val="12"/>
+                <w:szCs w:val="12"/>
+              </w:rPr>
+              <w:t>Customer complaints</w:t>
+            </w:r>
+          </w:p>
+        </w:tc>
+        <w:tc>
+          <w:tcPr>
+            <w:tcW w:w="0" w:type="auto"/>
+            <w:tcBorders>
+              <w:top w:val="single" w:sz="8" w:space="0" w:color="000000"/>
+              <w:left w:val="single" w:sz="8" w:space="0" w:color="000000"/>
+              <w:bottom w:val="single" w:sz="8" w:space="0" w:color="000000"/>
+              <w:right w:val="single" w:sz="8" w:space="0" w:color="000000"/>
+            </w:tcBorders>
+            <w:shd w:val="clear" w:color="auto" w:fill="F6F8FA"/>
+            <w:tcMar>
+              <w:top w:w="100" w:type="dxa"/>
+              <w:left w:w="100" w:type="dxa"/>
+              <w:bottom w:w="100" w:type="dxa"/>
+              <w:right w:w="100" w:type="dxa"/>
+            </w:tcMar>
+            <w:hideMark/>
+          </w:tcPr>
+          <w:p>
+            <w:pPr>
+              <w:spacing w:before="240" w:after="0" w:line="240" w:lineRule="auto"/>
+              <w:jc w:val="both"/>
+              <w:rPr>
+                <w:rFonts w:ascii="Times New Roman" w:eastAsia="Times New Roman" w:hAnsi="Times New Roman" w:cs="Times New Roman"/>
+                <w:sz w:val="24"/>
+                <w:szCs w:val="24"/>
+              </w:rPr>
+            </w:pPr>
+            <w:r>
+              <w:rPr>
+                <w:rFonts w:ascii="Arial" w:eastAsia="Times New Roman" w:hAnsi="Arial" w:cs="Arial"/>
+                <w:color w:val="24292E"/>
+                <w:sz w:val="12"/>
+                <w:szCs w:val="12"/>
+              </w:rPr>
+              <w:t>Numeric</w:t>
+            </w:r>
+          </w:p>
+        </w:tc>
+      </w:tr>
+      <w:tr>
+        <w:trPr>
+          <w:trHeight w:val="410"/>
+        </w:trPr>
+        <w:tc>
+          <w:tcPr>
+            <w:tcW w:w="0" w:type="auto"/>
+            <w:tcBorders>
+              <w:top w:val="single" w:sz="8" w:space="0" w:color="000000"/>
+              <w:left w:val="single" w:sz="8" w:space="0" w:color="000000"/>
+              <w:bottom w:val="single" w:sz="8" w:space="0" w:color="000000"/>
+              <w:right w:val="single" w:sz="8" w:space="0" w:color="000000"/>
+            </w:tcBorders>
+            <w:shd w:val="clear" w:color="auto" w:fill="FFFFFF"/>
+            <w:tcMar>
+              <w:top w:w="100" w:type="dxa"/>
+              <w:left w:w="100" w:type="dxa"/>
+              <w:bottom w:w="100" w:type="dxa"/>
+              <w:right w:w="100" w:type="dxa"/>
+            </w:tcMar>
+            <w:hideMark/>
+          </w:tcPr>
+          <w:p>
+            <w:pPr>
+              <w:spacing w:before="240" w:after="0" w:line="240" w:lineRule="auto"/>
+              <w:jc w:val="both"/>
+              <w:rPr>
+                <w:rFonts w:ascii="Times New Roman" w:eastAsia="Times New Roman" w:hAnsi="Times New Roman" w:cs="Times New Roman"/>
+                <w:sz w:val="24"/>
+                <w:szCs w:val="24"/>
+              </w:rPr>
+            </w:pPr>
+            <w:proofErr w:type="spellStart"/>
+            <w:r>
+              <w:rPr>
+                <w:rFonts w:ascii="Arial" w:eastAsia="Times New Roman" w:hAnsi="Arial" w:cs="Arial"/>
+                <w:color w:val="24292E"/>
+                <w:sz w:val="12"/>
+                <w:szCs w:val="12"/>
+              </w:rPr>
+              <w:t>MonthlyBilledAmount</w:t>
+            </w:r>
+            <w:proofErr w:type="spellEnd"/>
+            <w:r>
+              <w:rPr>
+                <w:rFonts w:ascii="Arial" w:eastAsia="Times New Roman" w:hAnsi="Arial" w:cs="Arial"/>
+                <w:color w:val="24292E"/>
+                <w:sz w:val="12"/>
+                <w:szCs w:val="12"/>
+              </w:rPr>
+              <w:t xml:space="preserve"> - </w:t>
+            </w:r>
+            <w:proofErr w:type="spellStart"/>
+            <w:r>
+              <w:rPr>
+                <w:rFonts w:ascii="Arial" w:eastAsia="Times New Roman" w:hAnsi="Arial" w:cs="Arial"/>
+                <w:color w:val="24292E"/>
+                <w:sz w:val="12"/>
+                <w:szCs w:val="12"/>
+              </w:rPr>
+              <w:t>Rs</w:t>
+            </w:r>
+            <w:proofErr w:type="spellEnd"/>
+          </w:p>
+        </w:tc>
+        <w:tc>
+          <w:tcPr>
+            <w:tcW w:w="0" w:type="auto"/>
+            <w:tcBorders>
+              <w:top w:val="single" w:sz="8" w:space="0" w:color="000000"/>
+              <w:left w:val="single" w:sz="8" w:space="0" w:color="000000"/>
+              <w:bottom w:val="single" w:sz="8" w:space="0" w:color="000000"/>
+              <w:right w:val="single" w:sz="8" w:space="0" w:color="000000"/>
+            </w:tcBorders>
+            <w:shd w:val="clear" w:color="auto" w:fill="FFFFFF"/>
+            <w:tcMar>
+              <w:top w:w="100" w:type="dxa"/>
+              <w:left w:w="100" w:type="dxa"/>
+              <w:bottom w:w="100" w:type="dxa"/>
+              <w:right w:w="100" w:type="dxa"/>
+            </w:tcMar>
+            <w:hideMark/>
+          </w:tcPr>
+          <w:p>
+            <w:pPr>
+              <w:spacing w:before="240" w:after="0" w:line="240" w:lineRule="auto"/>
+              <w:jc w:val="both"/>
+              <w:rPr>
+                <w:rFonts w:ascii="Times New Roman" w:eastAsia="Times New Roman" w:hAnsi="Times New Roman" w:cs="Times New Roman"/>
+                <w:sz w:val="24"/>
+                <w:szCs w:val="24"/>
+              </w:rPr>
+            </w:pPr>
+            <w:r>
+              <w:rPr>
+                <w:rFonts w:ascii="Arial" w:eastAsia="Times New Roman" w:hAnsi="Arial" w:cs="Arial"/>
+                <w:color w:val="24292E"/>
+                <w:sz w:val="12"/>
+                <w:szCs w:val="12"/>
+              </w:rPr>
+              <w:t>Avg. monthly bill</w:t>
+            </w:r>
+          </w:p>
+        </w:tc>
+        <w:tc>
+          <w:tcPr>
+            <w:tcW w:w="0" w:type="auto"/>
+            <w:tcBorders>
+              <w:top w:val="single" w:sz="8" w:space="0" w:color="000000"/>
+              <w:left w:val="single" w:sz="8" w:space="0" w:color="000000"/>
+              <w:bottom w:val="single" w:sz="8" w:space="0" w:color="000000"/>
+              <w:right w:val="single" w:sz="8" w:space="0" w:color="000000"/>
+            </w:tcBorders>
+            <w:shd w:val="clear" w:color="auto" w:fill="FFFFFF"/>
+            <w:tcMar>
+              <w:top w:w="100" w:type="dxa"/>
+              <w:left w:w="100" w:type="dxa"/>
+              <w:bottom w:w="100" w:type="dxa"/>
+              <w:right w:w="100" w:type="dxa"/>
+            </w:tcMar>
+            <w:hideMark/>
+          </w:tcPr>
+          <w:p>
+            <w:pPr>
+              <w:spacing w:before="240" w:after="0" w:line="240" w:lineRule="auto"/>
+              <w:jc w:val="both"/>
+              <w:rPr>
+                <w:rFonts w:ascii="Times New Roman" w:eastAsia="Times New Roman" w:hAnsi="Times New Roman" w:cs="Times New Roman"/>
+                <w:sz w:val="24"/>
+                <w:szCs w:val="24"/>
+              </w:rPr>
+            </w:pPr>
+            <w:r>
+              <w:rPr>
+                <w:rFonts w:ascii="Arial" w:eastAsia="Times New Roman" w:hAnsi="Arial" w:cs="Arial"/>
+                <w:color w:val="24292E"/>
+                <w:sz w:val="12"/>
+                <w:szCs w:val="12"/>
+              </w:rPr>
+              <w:t>Numeric</w:t>
+            </w:r>
+          </w:p>
+        </w:tc>
+      </w:tr>
+      <w:tr>
+        <w:trPr>
+          <w:trHeight w:val="410"/>
+        </w:trPr>
+        <w:tc>
+          <w:tcPr>
+            <w:tcW w:w="0" w:type="auto"/>
+            <w:tcBorders>
+              <w:top w:val="single" w:sz="8" w:space="0" w:color="000000"/>
+              <w:left w:val="single" w:sz="8" w:space="0" w:color="000000"/>
+              <w:bottom w:val="single" w:sz="8" w:space="0" w:color="000000"/>
+              <w:right w:val="single" w:sz="8" w:space="0" w:color="000000"/>
+            </w:tcBorders>
+            <w:shd w:val="clear" w:color="auto" w:fill="F6F8FA"/>
+            <w:tcMar>
+              <w:top w:w="100" w:type="dxa"/>
+              <w:left w:w="100" w:type="dxa"/>
+              <w:bottom w:w="100" w:type="dxa"/>
+              <w:right w:w="100" w:type="dxa"/>
+            </w:tcMar>
+            <w:hideMark/>
+          </w:tcPr>
+          <w:p>
+            <w:pPr>
+              <w:spacing w:before="240" w:after="0" w:line="240" w:lineRule="auto"/>
+              <w:jc w:val="both"/>
+              <w:rPr>
+                <w:rFonts w:ascii="Times New Roman" w:eastAsia="Times New Roman" w:hAnsi="Times New Roman" w:cs="Times New Roman"/>
+                <w:sz w:val="24"/>
+                <w:szCs w:val="24"/>
+              </w:rPr>
+            </w:pPr>
+            <w:proofErr w:type="spellStart"/>
+            <w:r>
+              <w:rPr>
+                <w:rFonts w:ascii="Arial" w:eastAsia="Times New Roman" w:hAnsi="Arial" w:cs="Arial"/>
+                <w:color w:val="24292E"/>
+                <w:sz w:val="12"/>
+                <w:szCs w:val="12"/>
+              </w:rPr>
+              <w:t>UnpaidBalance</w:t>
+            </w:r>
+            <w:proofErr w:type="spellEnd"/>
+            <w:r>
+              <w:rPr>
+                <w:rFonts w:ascii="Arial" w:eastAsia="Times New Roman" w:hAnsi="Arial" w:cs="Arial"/>
+                <w:color w:val="24292E"/>
+                <w:sz w:val="12"/>
+                <w:szCs w:val="12"/>
+              </w:rPr>
+              <w:t xml:space="preserve"> - </w:t>
+            </w:r>
+            <w:proofErr w:type="spellStart"/>
+            <w:r>
+              <w:rPr>
+                <w:rFonts w:ascii="Arial" w:eastAsia="Times New Roman" w:hAnsi="Arial" w:cs="Arial"/>
+                <w:color w:val="24292E"/>
+                <w:sz w:val="12"/>
+                <w:szCs w:val="12"/>
+              </w:rPr>
+              <w:t>Rs</w:t>
+            </w:r>
+            <w:proofErr w:type="spellEnd"/>
+          </w:p>
+        </w:tc>
+        <w:tc>
+          <w:tcPr>
+            <w:tcW w:w="0" w:type="auto"/>
+            <w:tcBorders>
+              <w:top w:val="single" w:sz="8" w:space="0" w:color="000000"/>
+              <w:left w:val="single" w:sz="8" w:space="0" w:color="000000"/>
+              <w:bottom w:val="single" w:sz="8" w:space="0" w:color="000000"/>
+              <w:right w:val="single" w:sz="8" w:space="0" w:color="000000"/>
+            </w:tcBorders>
+            <w:shd w:val="clear" w:color="auto" w:fill="F6F8FA"/>
+            <w:tcMar>
+              <w:top w:w="100" w:type="dxa"/>
+              <w:left w:w="100" w:type="dxa"/>
+              <w:bottom w:w="100" w:type="dxa"/>
+              <w:right w:w="100" w:type="dxa"/>
+            </w:tcMar>
+            <w:hideMark/>
+          </w:tcPr>
+          <w:p>
+            <w:pPr>
+              <w:spacing w:before="240" w:after="0" w:line="240" w:lineRule="auto"/>
+              <w:jc w:val="both"/>
+              <w:rPr>
+                <w:rFonts w:ascii="Times New Roman" w:eastAsia="Times New Roman" w:hAnsi="Times New Roman" w:cs="Times New Roman"/>
+                <w:sz w:val="24"/>
+                <w:szCs w:val="24"/>
+              </w:rPr>
+            </w:pPr>
+            <w:r>
+              <w:rPr>
+                <w:rFonts w:ascii="Arial" w:eastAsia="Times New Roman" w:hAnsi="Arial" w:cs="Arial"/>
+                <w:color w:val="24292E"/>
+                <w:sz w:val="12"/>
+                <w:szCs w:val="12"/>
+              </w:rPr>
+              <w:t>Total unpaid balance</w:t>
+            </w:r>
+          </w:p>
+        </w:tc>
+        <w:tc>
+          <w:tcPr>
+            <w:tcW w:w="0" w:type="auto"/>
+            <w:tcBorders>
+              <w:top w:val="single" w:sz="8" w:space="0" w:color="000000"/>
+              <w:left w:val="single" w:sz="8" w:space="0" w:color="000000"/>
+              <w:bottom w:val="single" w:sz="8" w:space="0" w:color="000000"/>
+              <w:right w:val="single" w:sz="8" w:space="0" w:color="000000"/>
+            </w:tcBorders>
+            <w:shd w:val="clear" w:color="auto" w:fill="F6F8FA"/>
+            <w:tcMar>
+              <w:top w:w="100" w:type="dxa"/>
+              <w:left w:w="100" w:type="dxa"/>
+              <w:bottom w:w="100" w:type="dxa"/>
+              <w:right w:w="100" w:type="dxa"/>
+            </w:tcMar>
+            <w:hideMark/>
+          </w:tcPr>
+          <w:p>
+            <w:pPr>
+              <w:spacing w:before="240" w:after="0" w:line="240" w:lineRule="auto"/>
+              <w:jc w:val="both"/>
+              <w:rPr>
+                <w:rFonts w:ascii="Times New Roman" w:eastAsia="Times New Roman" w:hAnsi="Times New Roman" w:cs="Times New Roman"/>
+                <w:sz w:val="24"/>
+                <w:szCs w:val="24"/>
+              </w:rPr>
+            </w:pPr>
+            <w:r>
+              <w:rPr>
+                <w:rFonts w:ascii="Arial" w:eastAsia="Times New Roman" w:hAnsi="Arial" w:cs="Arial"/>
+                <w:color w:val="24292E"/>
+                <w:sz w:val="12"/>
+                <w:szCs w:val="12"/>
+              </w:rPr>
+              <w:t>Numeric</w:t>
+            </w:r>
+          </w:p>
+        </w:tc>
+      </w:tr>
+      <w:tr>
+        <w:trPr>
+          <w:trHeight w:val="410"/>
+        </w:trPr>
+        <w:tc>
+          <w:tcPr>
+            <w:tcW w:w="0" w:type="auto"/>
+            <w:tcBorders>
+              <w:top w:val="single" w:sz="8" w:space="0" w:color="000000"/>
+              <w:left w:val="single" w:sz="8" w:space="0" w:color="000000"/>
+              <w:bottom w:val="single" w:sz="8" w:space="0" w:color="000000"/>
+              <w:right w:val="single" w:sz="8" w:space="0" w:color="000000"/>
+            </w:tcBorders>
+            <w:shd w:val="clear" w:color="auto" w:fill="FFFFFF"/>
+            <w:tcMar>
+              <w:top w:w="100" w:type="dxa"/>
+              <w:left w:w="100" w:type="dxa"/>
+              <w:bottom w:w="100" w:type="dxa"/>
+              <w:right w:w="100" w:type="dxa"/>
+            </w:tcMar>
+            <w:hideMark/>
+          </w:tcPr>
+          <w:p>
+            <w:pPr>
+              <w:spacing w:before="240" w:after="0" w:line="240" w:lineRule="auto"/>
+              <w:jc w:val="both"/>
+              <w:rPr>
+                <w:rFonts w:ascii="Times New Roman" w:eastAsia="Times New Roman" w:hAnsi="Times New Roman" w:cs="Times New Roman"/>
+                <w:sz w:val="24"/>
+                <w:szCs w:val="24"/>
+              </w:rPr>
+            </w:pPr>
+            <w:proofErr w:type="spellStart"/>
+            <w:r>
+              <w:rPr>
+                <w:rFonts w:ascii="Arial" w:eastAsia="Times New Roman" w:hAnsi="Arial" w:cs="Arial"/>
+                <w:color w:val="24292E"/>
+                <w:sz w:val="12"/>
+                <w:szCs w:val="12"/>
+              </w:rPr>
+              <w:t>NumberOfMonthUnpaid</w:t>
+            </w:r>
+            <w:proofErr w:type="spellEnd"/>
+          </w:p>
+        </w:tc>
+        <w:tc>
+          <w:tcPr>
+            <w:tcW w:w="0" w:type="auto"/>
+            <w:tcBorders>
+              <w:top w:val="single" w:sz="8" w:space="0" w:color="000000"/>
+              <w:left w:val="single" w:sz="8" w:space="0" w:color="000000"/>
+              <w:bottom w:val="single" w:sz="8" w:space="0" w:color="000000"/>
+              <w:right w:val="single" w:sz="8" w:space="0" w:color="000000"/>
+            </w:tcBorders>
+            <w:shd w:val="clear" w:color="auto" w:fill="FFFFFF"/>
+            <w:tcMar>
+              <w:top w:w="100" w:type="dxa"/>
+              <w:left w:w="100" w:type="dxa"/>
+              <w:bottom w:w="100" w:type="dxa"/>
+              <w:right w:w="100" w:type="dxa"/>
+            </w:tcMar>
+            <w:hideMark/>
+          </w:tcPr>
+          <w:p>
+            <w:pPr>
+              <w:spacing w:before="240" w:after="0" w:line="240" w:lineRule="auto"/>
+              <w:jc w:val="both"/>
+              <w:rPr>
+                <w:rFonts w:ascii="Times New Roman" w:eastAsia="Times New Roman" w:hAnsi="Times New Roman" w:cs="Times New Roman"/>
+                <w:sz w:val="24"/>
+                <w:szCs w:val="24"/>
+              </w:rPr>
+            </w:pPr>
+            <w:r>
+              <w:rPr>
+                <w:rFonts w:ascii="Arial" w:eastAsia="Times New Roman" w:hAnsi="Arial" w:cs="Arial"/>
+                <w:color w:val="24292E"/>
+                <w:sz w:val="12"/>
+                <w:szCs w:val="12"/>
+              </w:rPr>
+              <w:t>Total unpaid months</w:t>
+            </w:r>
+          </w:p>
+        </w:tc>
+        <w:tc>
+          <w:tcPr>
+            <w:tcW w:w="0" w:type="auto"/>
+            <w:tcBorders>
+              <w:top w:val="single" w:sz="8" w:space="0" w:color="000000"/>
+              <w:left w:val="single" w:sz="8" w:space="0" w:color="000000"/>
+              <w:bottom w:val="single" w:sz="8" w:space="0" w:color="000000"/>
+              <w:right w:val="single" w:sz="8" w:space="0" w:color="000000"/>
+            </w:tcBorders>
+            <w:shd w:val="clear" w:color="auto" w:fill="FFFFFF"/>
+            <w:tcMar>
+              <w:top w:w="100" w:type="dxa"/>
+              <w:left w:w="100" w:type="dxa"/>
+              <w:bottom w:w="100" w:type="dxa"/>
+              <w:right w:w="100" w:type="dxa"/>
+            </w:tcMar>
+            <w:hideMark/>
+          </w:tcPr>
+          <w:p>
+            <w:pPr>
+              <w:spacing w:before="240" w:after="0" w:line="240" w:lineRule="auto"/>
+              <w:jc w:val="both"/>
+              <w:rPr>
+                <w:rFonts w:ascii="Times New Roman" w:eastAsia="Times New Roman" w:hAnsi="Times New Roman" w:cs="Times New Roman"/>
+                <w:sz w:val="24"/>
+                <w:szCs w:val="24"/>
+              </w:rPr>
+            </w:pPr>
+            <w:r>
+              <w:rPr>
+                <w:rFonts w:ascii="Arial" w:eastAsia="Times New Roman" w:hAnsi="Arial" w:cs="Arial"/>
+                <w:color w:val="24292E"/>
+                <w:sz w:val="12"/>
+                <w:szCs w:val="12"/>
+              </w:rPr>
+              <w:t>Numeric</w:t>
+            </w:r>
+          </w:p>
+        </w:tc>
+      </w:tr>
+      <w:tr>
+        <w:trPr>
+          <w:trHeight w:val="425"/>
+        </w:trPr>
+        <w:tc>
+          <w:tcPr>
+            <w:tcW w:w="0" w:type="auto"/>
+            <w:tcBorders>
+              <w:top w:val="single" w:sz="8" w:space="0" w:color="000000"/>
+              <w:left w:val="single" w:sz="8" w:space="0" w:color="000000"/>
+              <w:bottom w:val="single" w:sz="8" w:space="0" w:color="000000"/>
+              <w:right w:val="single" w:sz="8" w:space="0" w:color="000000"/>
+            </w:tcBorders>
+            <w:shd w:val="clear" w:color="auto" w:fill="F6F8FA"/>
+            <w:tcMar>
+              <w:top w:w="100" w:type="dxa"/>
+              <w:left w:w="100" w:type="dxa"/>
+              <w:bottom w:w="100" w:type="dxa"/>
+              <w:right w:w="100" w:type="dxa"/>
+            </w:tcMar>
+            <w:hideMark/>
+          </w:tcPr>
+          <w:p>
+            <w:pPr>
+              <w:spacing w:before="240" w:after="0" w:line="240" w:lineRule="auto"/>
+              <w:jc w:val="both"/>
+              <w:rPr>
+                <w:rFonts w:ascii="Times New Roman" w:eastAsia="Times New Roman" w:hAnsi="Times New Roman" w:cs="Times New Roman"/>
+                <w:sz w:val="24"/>
+                <w:szCs w:val="24"/>
+              </w:rPr>
+            </w:pPr>
+            <w:proofErr w:type="spellStart"/>
+            <w:r>
+              <w:rPr>
+                <w:rFonts w:ascii="Arial" w:eastAsia="Times New Roman" w:hAnsi="Arial" w:cs="Arial"/>
+                <w:color w:val="24292E"/>
+                <w:sz w:val="12"/>
+                <w:szCs w:val="12"/>
+              </w:rPr>
+              <w:t>TotalMinsUsedInLastMonth</w:t>
+            </w:r>
+            <w:proofErr w:type="spellEnd"/>
+          </w:p>
+        </w:tc>
+        <w:tc>
+          <w:tcPr>
+            <w:tcW w:w="0" w:type="auto"/>
+            <w:tcBorders>
+              <w:top w:val="single" w:sz="8" w:space="0" w:color="000000"/>
+              <w:left w:val="single" w:sz="8" w:space="0" w:color="000000"/>
+              <w:bottom w:val="single" w:sz="8" w:space="0" w:color="000000"/>
+              <w:right w:val="single" w:sz="8" w:space="0" w:color="000000"/>
+            </w:tcBorders>
+            <w:shd w:val="clear" w:color="auto" w:fill="F6F8FA"/>
+            <w:tcMar>
+              <w:top w:w="100" w:type="dxa"/>
+              <w:left w:w="100" w:type="dxa"/>
+              <w:bottom w:w="100" w:type="dxa"/>
+              <w:right w:w="100" w:type="dxa"/>
+            </w:tcMar>
+            <w:hideMark/>
+          </w:tcPr>
+          <w:p>
+            <w:pPr>
+              <w:spacing w:before="240" w:after="0" w:line="240" w:lineRule="auto"/>
+              <w:jc w:val="both"/>
+              <w:rPr>
+                <w:rFonts w:ascii="Times New Roman" w:eastAsia="Times New Roman" w:hAnsi="Times New Roman" w:cs="Times New Roman"/>
+                <w:sz w:val="24"/>
+                <w:szCs w:val="24"/>
+              </w:rPr>
+            </w:pPr>
+            <w:r>
+              <w:rPr>
+                <w:rFonts w:ascii="Arial" w:eastAsia="Times New Roman" w:hAnsi="Arial" w:cs="Arial"/>
+                <w:color w:val="24292E"/>
+                <w:sz w:val="12"/>
+                <w:szCs w:val="12"/>
+              </w:rPr>
+              <w:t>Last month voice usage in minutes</w:t>
+            </w:r>
+          </w:p>
+        </w:tc>
+        <w:tc>
+          <w:tcPr>
+            <w:tcW w:w="0" w:type="auto"/>
+            <w:tcBorders>
+              <w:top w:val="single" w:sz="8" w:space="0" w:color="000000"/>
+              <w:left w:val="single" w:sz="8" w:space="0" w:color="000000"/>
+              <w:bottom w:val="single" w:sz="8" w:space="0" w:color="000000"/>
+              <w:right w:val="single" w:sz="8" w:space="0" w:color="000000"/>
+            </w:tcBorders>
+            <w:shd w:val="clear" w:color="auto" w:fill="F6F8FA"/>
+            <w:tcMar>
+              <w:top w:w="100" w:type="dxa"/>
+              <w:left w:w="100" w:type="dxa"/>
+              <w:bottom w:w="100" w:type="dxa"/>
+              <w:right w:w="100" w:type="dxa"/>
+            </w:tcMar>
+            <w:hideMark/>
+          </w:tcPr>
+          <w:p>
+            <w:pPr>
+              <w:spacing w:before="240" w:after="0" w:line="240" w:lineRule="auto"/>
+              <w:jc w:val="both"/>
+              <w:rPr>
+                <w:rFonts w:ascii="Times New Roman" w:eastAsia="Times New Roman" w:hAnsi="Times New Roman" w:cs="Times New Roman"/>
+                <w:sz w:val="24"/>
+                <w:szCs w:val="24"/>
+              </w:rPr>
+            </w:pPr>
+            <w:r>
+              <w:rPr>
+                <w:rFonts w:ascii="Arial" w:eastAsia="Times New Roman" w:hAnsi="Arial" w:cs="Arial"/>
+                <w:color w:val="24292E"/>
+                <w:sz w:val="12"/>
+                <w:szCs w:val="12"/>
+              </w:rPr>
+              <w:t>Numeric</w:t>
+            </w:r>
+          </w:p>
+        </w:tc>
+      </w:tr>
+      <w:tr>
+        <w:trPr>
+          <w:trHeight w:val="375"/>
+        </w:trPr>
+        <w:tc>
+          <w:tcPr>
+            <w:tcW w:w="0" w:type="auto"/>
+            <w:tcBorders>
+              <w:top w:val="single" w:sz="8" w:space="0" w:color="000000"/>
+              <w:left w:val="single" w:sz="8" w:space="0" w:color="000000"/>
+              <w:bottom w:val="single" w:sz="8" w:space="0" w:color="000000"/>
+              <w:right w:val="single" w:sz="8" w:space="0" w:color="000000"/>
+            </w:tcBorders>
+            <w:shd w:val="clear" w:color="auto" w:fill="FFFFFF"/>
+            <w:tcMar>
+              <w:top w:w="100" w:type="dxa"/>
+              <w:left w:w="100" w:type="dxa"/>
+              <w:bottom w:w="100" w:type="dxa"/>
+              <w:right w:w="100" w:type="dxa"/>
+            </w:tcMar>
+            <w:hideMark/>
+          </w:tcPr>
+          <w:p>
+            <w:pPr>
+              <w:spacing w:before="240" w:after="0" w:line="240" w:lineRule="auto"/>
+              <w:jc w:val="both"/>
+              <w:rPr>
+                <w:rFonts w:ascii="Times New Roman" w:eastAsia="Times New Roman" w:hAnsi="Times New Roman" w:cs="Times New Roman"/>
+                <w:sz w:val="24"/>
+                <w:szCs w:val="24"/>
+              </w:rPr>
+            </w:pPr>
+            <w:proofErr w:type="spellStart"/>
+            <w:r>
+              <w:rPr>
+                <w:rFonts w:ascii="Arial" w:eastAsia="Times New Roman" w:hAnsi="Arial" w:cs="Arial"/>
+                <w:color w:val="24292E"/>
+                <w:sz w:val="12"/>
+                <w:szCs w:val="12"/>
+              </w:rPr>
+              <w:t>TotalCallDuration</w:t>
+            </w:r>
+            <w:proofErr w:type="spellEnd"/>
+          </w:p>
+        </w:tc>
+        <w:tc>
+          <w:tcPr>
+            <w:tcW w:w="0" w:type="auto"/>
+            <w:tcBorders>
+              <w:top w:val="single" w:sz="8" w:space="0" w:color="000000"/>
+              <w:left w:val="single" w:sz="8" w:space="0" w:color="000000"/>
+              <w:bottom w:val="single" w:sz="8" w:space="0" w:color="000000"/>
+              <w:right w:val="single" w:sz="8" w:space="0" w:color="000000"/>
+            </w:tcBorders>
+            <w:shd w:val="clear" w:color="auto" w:fill="FFFFFF"/>
+            <w:tcMar>
+              <w:top w:w="100" w:type="dxa"/>
+              <w:left w:w="100" w:type="dxa"/>
+              <w:bottom w:w="100" w:type="dxa"/>
+              <w:right w:w="100" w:type="dxa"/>
+            </w:tcMar>
+            <w:hideMark/>
+          </w:tcPr>
+          <w:p>
+            <w:pPr>
+              <w:spacing w:before="240" w:after="0" w:line="240" w:lineRule="auto"/>
+              <w:jc w:val="both"/>
+              <w:rPr>
+                <w:rFonts w:ascii="Times New Roman" w:eastAsia="Times New Roman" w:hAnsi="Times New Roman" w:cs="Times New Roman"/>
+                <w:sz w:val="24"/>
+                <w:szCs w:val="24"/>
+              </w:rPr>
+            </w:pPr>
+            <w:r>
+              <w:rPr>
+                <w:rFonts w:ascii="Arial" w:eastAsia="Times New Roman" w:hAnsi="Arial" w:cs="Arial"/>
+                <w:color w:val="24292E"/>
+                <w:sz w:val="12"/>
+                <w:szCs w:val="12"/>
+              </w:rPr>
+              <w:t>Total voice usage in minutes</w:t>
+            </w:r>
+          </w:p>
+        </w:tc>
+        <w:tc>
+          <w:tcPr>
+            <w:tcW w:w="0" w:type="auto"/>
+            <w:tcBorders>
+              <w:top w:val="single" w:sz="8" w:space="0" w:color="000000"/>
+              <w:left w:val="single" w:sz="8" w:space="0" w:color="000000"/>
+              <w:bottom w:val="single" w:sz="8" w:space="0" w:color="000000"/>
+              <w:right w:val="single" w:sz="8" w:space="0" w:color="000000"/>
+            </w:tcBorders>
+            <w:shd w:val="clear" w:color="auto" w:fill="FFFFFF"/>
+            <w:tcMar>
+              <w:top w:w="100" w:type="dxa"/>
+              <w:left w:w="100" w:type="dxa"/>
+              <w:bottom w:w="100" w:type="dxa"/>
+              <w:right w:w="100" w:type="dxa"/>
+            </w:tcMar>
+            <w:hideMark/>
+          </w:tcPr>
+          <w:p>
+            <w:pPr>
+              <w:spacing w:before="240" w:after="0" w:line="240" w:lineRule="auto"/>
+              <w:jc w:val="both"/>
+              <w:rPr>
+                <w:rFonts w:ascii="Times New Roman" w:eastAsia="Times New Roman" w:hAnsi="Times New Roman" w:cs="Times New Roman"/>
+                <w:sz w:val="24"/>
+                <w:szCs w:val="24"/>
+              </w:rPr>
+            </w:pPr>
+            <w:r>
+              <w:rPr>
+                <w:rFonts w:ascii="Arial" w:eastAsia="Times New Roman" w:hAnsi="Arial" w:cs="Arial"/>
+                <w:color w:val="24292E"/>
+                <w:sz w:val="12"/>
+                <w:szCs w:val="12"/>
+              </w:rPr>
+              <w:t>Numeric</w:t>
+            </w:r>
+          </w:p>
+        </w:tc>
+      </w:tr>
+      <w:tr>
+        <w:trPr>
+          <w:trHeight w:val="540"/>
+        </w:trPr>
+        <w:tc>
+          <w:tcPr>
+            <w:tcW w:w="0" w:type="auto"/>
+            <w:tcBorders>
+              <w:top w:val="single" w:sz="8" w:space="0" w:color="000000"/>
+              <w:left w:val="single" w:sz="8" w:space="0" w:color="000000"/>
+              <w:bottom w:val="single" w:sz="8" w:space="0" w:color="000000"/>
+              <w:right w:val="single" w:sz="8" w:space="0" w:color="000000"/>
+            </w:tcBorders>
+            <w:shd w:val="clear" w:color="auto" w:fill="F6F8FA"/>
+            <w:tcMar>
+              <w:top w:w="100" w:type="dxa"/>
+              <w:left w:w="100" w:type="dxa"/>
+              <w:bottom w:w="100" w:type="dxa"/>
+              <w:right w:w="100" w:type="dxa"/>
+            </w:tcMar>
+            <w:hideMark/>
+          </w:tcPr>
+          <w:p>
+            <w:pPr>
+              <w:spacing w:before="240" w:after="0" w:line="240" w:lineRule="auto"/>
+              <w:jc w:val="both"/>
+              <w:rPr>
+                <w:rFonts w:ascii="Times New Roman" w:eastAsia="Times New Roman" w:hAnsi="Times New Roman" w:cs="Times New Roman"/>
+                <w:sz w:val="24"/>
+                <w:szCs w:val="24"/>
+              </w:rPr>
+            </w:pPr>
+            <w:proofErr w:type="spellStart"/>
+            <w:r>
+              <w:rPr>
+                <w:rFonts w:ascii="Arial" w:eastAsia="Times New Roman" w:hAnsi="Arial" w:cs="Arial"/>
+                <w:color w:val="24292E"/>
+                <w:sz w:val="12"/>
+                <w:szCs w:val="12"/>
+              </w:rPr>
+              <w:t>AvgCallDuration</w:t>
+            </w:r>
+            <w:proofErr w:type="spellEnd"/>
+          </w:p>
+        </w:tc>
+        <w:tc>
+          <w:tcPr>
+            <w:tcW w:w="0" w:type="auto"/>
+            <w:tcBorders>
+              <w:top w:val="single" w:sz="8" w:space="0" w:color="000000"/>
+              <w:left w:val="single" w:sz="8" w:space="0" w:color="000000"/>
+              <w:bottom w:val="single" w:sz="8" w:space="0" w:color="000000"/>
+              <w:right w:val="single" w:sz="8" w:space="0" w:color="000000"/>
+            </w:tcBorders>
+            <w:shd w:val="clear" w:color="auto" w:fill="F6F8FA"/>
+            <w:tcMar>
+              <w:top w:w="100" w:type="dxa"/>
+              <w:left w:w="100" w:type="dxa"/>
+              <w:bottom w:w="100" w:type="dxa"/>
+              <w:right w:w="100" w:type="dxa"/>
+            </w:tcMar>
+            <w:hideMark/>
+          </w:tcPr>
+          <w:p>
+            <w:pPr>
+              <w:spacing w:before="240" w:after="0" w:line="240" w:lineRule="auto"/>
+              <w:jc w:val="both"/>
+              <w:rPr>
+                <w:rFonts w:ascii="Times New Roman" w:eastAsia="Times New Roman" w:hAnsi="Times New Roman" w:cs="Times New Roman"/>
+                <w:sz w:val="24"/>
+                <w:szCs w:val="24"/>
+              </w:rPr>
+            </w:pPr>
+            <w:r>
+              <w:rPr>
+                <w:rFonts w:ascii="Arial" w:eastAsia="Times New Roman" w:hAnsi="Arial" w:cs="Arial"/>
+                <w:color w:val="24292E"/>
+                <w:sz w:val="12"/>
+                <w:szCs w:val="12"/>
+              </w:rPr>
+              <w:t>Average voice usage in minutes</w:t>
+            </w:r>
+          </w:p>
+        </w:tc>
+        <w:tc>
+          <w:tcPr>
+            <w:tcW w:w="0" w:type="auto"/>
+            <w:tcBorders>
+              <w:top w:val="single" w:sz="8" w:space="0" w:color="000000"/>
+              <w:left w:val="single" w:sz="8" w:space="0" w:color="000000"/>
+              <w:bottom w:val="single" w:sz="8" w:space="0" w:color="000000"/>
+              <w:right w:val="single" w:sz="8" w:space="0" w:color="000000"/>
+            </w:tcBorders>
+            <w:shd w:val="clear" w:color="auto" w:fill="F6F8FA"/>
+            <w:tcMar>
+              <w:top w:w="100" w:type="dxa"/>
+              <w:left w:w="100" w:type="dxa"/>
+              <w:bottom w:w="100" w:type="dxa"/>
+              <w:right w:w="100" w:type="dxa"/>
+            </w:tcMar>
+            <w:hideMark/>
+          </w:tcPr>
+          <w:p>
+            <w:pPr>
+              <w:spacing w:before="240" w:after="0" w:line="240" w:lineRule="auto"/>
+              <w:jc w:val="both"/>
+              <w:rPr>
+                <w:rFonts w:ascii="Times New Roman" w:eastAsia="Times New Roman" w:hAnsi="Times New Roman" w:cs="Times New Roman"/>
+                <w:sz w:val="24"/>
+                <w:szCs w:val="24"/>
+              </w:rPr>
+            </w:pPr>
+            <w:r>
+              <w:rPr>
+                <w:rFonts w:ascii="Arial" w:eastAsia="Times New Roman" w:hAnsi="Arial" w:cs="Arial"/>
+                <w:color w:val="24292E"/>
+                <w:sz w:val="12"/>
+                <w:szCs w:val="12"/>
+              </w:rPr>
+              <w:t>Numeric</w:t>
+            </w:r>
+          </w:p>
+        </w:tc>
+      </w:tr>
+      <w:tr>
+        <w:trPr>
+          <w:trHeight w:val="620"/>
+        </w:trPr>
+        <w:tc>
+          <w:tcPr>
+            <w:tcW w:w="0" w:type="auto"/>
+            <w:tcBorders>
+              <w:top w:val="single" w:sz="8" w:space="0" w:color="000000"/>
+              <w:left w:val="single" w:sz="8" w:space="0" w:color="000000"/>
+              <w:bottom w:val="single" w:sz="8" w:space="0" w:color="000000"/>
+              <w:right w:val="single" w:sz="8" w:space="0" w:color="000000"/>
+            </w:tcBorders>
+            <w:shd w:val="clear" w:color="auto" w:fill="FFFFFF"/>
+            <w:tcMar>
+              <w:top w:w="100" w:type="dxa"/>
+              <w:left w:w="100" w:type="dxa"/>
+              <w:bottom w:w="100" w:type="dxa"/>
+              <w:right w:w="100" w:type="dxa"/>
+            </w:tcMar>
+            <w:hideMark/>
+          </w:tcPr>
+          <w:p>
+            <w:pPr>
+              <w:spacing w:before="240" w:after="0" w:line="240" w:lineRule="auto"/>
+              <w:jc w:val="both"/>
+              <w:rPr>
+                <w:rFonts w:ascii="Times New Roman" w:eastAsia="Times New Roman" w:hAnsi="Times New Roman" w:cs="Times New Roman"/>
+                <w:sz w:val="24"/>
+                <w:szCs w:val="24"/>
+              </w:rPr>
+            </w:pPr>
+            <w:proofErr w:type="spellStart"/>
+            <w:r>
+              <w:rPr>
+                <w:rFonts w:ascii="Arial" w:eastAsia="Times New Roman" w:hAnsi="Arial" w:cs="Arial"/>
+                <w:color w:val="24292E"/>
+                <w:sz w:val="12"/>
+                <w:szCs w:val="12"/>
+              </w:rPr>
+              <w:t>PercentageCallOutsideNetwork</w:t>
+            </w:r>
+            <w:proofErr w:type="spellEnd"/>
+          </w:p>
+        </w:tc>
+        <w:tc>
+          <w:tcPr>
+            <w:tcW w:w="0" w:type="auto"/>
+            <w:tcBorders>
+              <w:top w:val="single" w:sz="8" w:space="0" w:color="000000"/>
+              <w:left w:val="single" w:sz="8" w:space="0" w:color="000000"/>
+              <w:bottom w:val="single" w:sz="8" w:space="0" w:color="000000"/>
+              <w:right w:val="single" w:sz="8" w:space="0" w:color="000000"/>
+            </w:tcBorders>
+            <w:shd w:val="clear" w:color="auto" w:fill="FFFFFF"/>
+            <w:tcMar>
+              <w:top w:w="100" w:type="dxa"/>
+              <w:left w:w="100" w:type="dxa"/>
+              <w:bottom w:w="100" w:type="dxa"/>
+              <w:right w:w="100" w:type="dxa"/>
+            </w:tcMar>
+            <w:hideMark/>
+          </w:tcPr>
+          <w:p>
+            <w:pPr>
+              <w:spacing w:before="240" w:after="0" w:line="240" w:lineRule="auto"/>
+              <w:jc w:val="both"/>
+              <w:rPr>
+                <w:rFonts w:ascii="Times New Roman" w:eastAsia="Times New Roman" w:hAnsi="Times New Roman" w:cs="Times New Roman"/>
+                <w:sz w:val="24"/>
+                <w:szCs w:val="24"/>
+              </w:rPr>
+            </w:pPr>
+            <w:proofErr w:type="spellStart"/>
+            <w:r>
+              <w:rPr>
+                <w:rFonts w:ascii="Arial" w:eastAsia="Times New Roman" w:hAnsi="Arial" w:cs="Arial"/>
+                <w:color w:val="24292E"/>
+                <w:sz w:val="12"/>
+                <w:szCs w:val="12"/>
+              </w:rPr>
+              <w:t>Offnet</w:t>
+            </w:r>
+            <w:proofErr w:type="spellEnd"/>
+            <w:r>
+              <w:rPr>
+                <w:rFonts w:ascii="Arial" w:eastAsia="Times New Roman" w:hAnsi="Arial" w:cs="Arial"/>
+                <w:color w:val="24292E"/>
+                <w:sz w:val="12"/>
+                <w:szCs w:val="12"/>
+              </w:rPr>
+              <w:t xml:space="preserve"> voice usage % from total usage</w:t>
+            </w:r>
+          </w:p>
+        </w:tc>
+        <w:tc>
+          <w:tcPr>
+            <w:tcW w:w="0" w:type="auto"/>
+            <w:tcBorders>
+              <w:top w:val="single" w:sz="8" w:space="0" w:color="000000"/>
+              <w:left w:val="single" w:sz="8" w:space="0" w:color="000000"/>
+              <w:bottom w:val="single" w:sz="8" w:space="0" w:color="000000"/>
+              <w:right w:val="single" w:sz="8" w:space="0" w:color="000000"/>
+            </w:tcBorders>
+            <w:shd w:val="clear" w:color="auto" w:fill="FFFFFF"/>
+            <w:tcMar>
+              <w:top w:w="100" w:type="dxa"/>
+              <w:left w:w="100" w:type="dxa"/>
+              <w:bottom w:w="100" w:type="dxa"/>
+              <w:right w:w="100" w:type="dxa"/>
+            </w:tcMar>
+            <w:hideMark/>
+          </w:tcPr>
+          <w:p>
+            <w:pPr>
+              <w:spacing w:before="240" w:after="0" w:line="240" w:lineRule="auto"/>
+              <w:jc w:val="both"/>
+              <w:rPr>
+                <w:rFonts w:ascii="Times New Roman" w:eastAsia="Times New Roman" w:hAnsi="Times New Roman" w:cs="Times New Roman"/>
+                <w:sz w:val="24"/>
+                <w:szCs w:val="24"/>
+              </w:rPr>
+            </w:pPr>
+            <w:r>
+              <w:rPr>
+                <w:rFonts w:ascii="Arial" w:eastAsia="Times New Roman" w:hAnsi="Arial" w:cs="Arial"/>
+                <w:color w:val="24292E"/>
+                <w:sz w:val="12"/>
+                <w:szCs w:val="12"/>
+              </w:rPr>
+              <w:t>Numeric</w:t>
+            </w:r>
+          </w:p>
+        </w:tc>
+      </w:tr>
+      <w:tr>
+        <w:trPr>
+          <w:trHeight w:val="300"/>
+        </w:trPr>
+        <w:tc>
+          <w:tcPr>
+            <w:tcW w:w="0" w:type="auto"/>
+            <w:tcBorders>
+              <w:top w:val="single" w:sz="8" w:space="0" w:color="000000"/>
+              <w:left w:val="single" w:sz="8" w:space="0" w:color="000000"/>
+              <w:bottom w:val="single" w:sz="8" w:space="0" w:color="000000"/>
+              <w:right w:val="single" w:sz="8" w:space="0" w:color="000000"/>
+            </w:tcBorders>
+            <w:shd w:val="clear" w:color="auto" w:fill="F6F8FA"/>
+            <w:tcMar>
+              <w:top w:w="100" w:type="dxa"/>
+              <w:left w:w="100" w:type="dxa"/>
+              <w:bottom w:w="100" w:type="dxa"/>
+              <w:right w:w="100" w:type="dxa"/>
+            </w:tcMar>
+            <w:hideMark/>
+          </w:tcPr>
+          <w:p>
+            <w:pPr>
+              <w:spacing w:before="240" w:after="0" w:line="240" w:lineRule="auto"/>
+              <w:jc w:val="both"/>
+              <w:rPr>
+                <w:rFonts w:ascii="Times New Roman" w:eastAsia="Times New Roman" w:hAnsi="Times New Roman" w:cs="Times New Roman"/>
+                <w:sz w:val="24"/>
+                <w:szCs w:val="24"/>
+              </w:rPr>
+            </w:pPr>
+            <w:proofErr w:type="spellStart"/>
+            <w:r>
+              <w:rPr>
+                <w:rFonts w:ascii="Arial" w:eastAsia="Times New Roman" w:hAnsi="Arial" w:cs="Arial"/>
+                <w:color w:val="24292E"/>
+                <w:sz w:val="12"/>
+                <w:szCs w:val="12"/>
+              </w:rPr>
+              <w:t>isChurned</w:t>
+            </w:r>
+            <w:proofErr w:type="spellEnd"/>
+          </w:p>
+        </w:tc>
+        <w:tc>
+          <w:tcPr>
+            <w:tcW w:w="0" w:type="auto"/>
+            <w:tcBorders>
+              <w:top w:val="single" w:sz="8" w:space="0" w:color="000000"/>
+              <w:left w:val="single" w:sz="8" w:space="0" w:color="000000"/>
+              <w:bottom w:val="single" w:sz="8" w:space="0" w:color="000000"/>
+              <w:right w:val="single" w:sz="8" w:space="0" w:color="000000"/>
+            </w:tcBorders>
+            <w:shd w:val="clear" w:color="auto" w:fill="F6F8FA"/>
+            <w:tcMar>
+              <w:top w:w="100" w:type="dxa"/>
+              <w:left w:w="100" w:type="dxa"/>
+              <w:bottom w:w="100" w:type="dxa"/>
+              <w:right w:w="100" w:type="dxa"/>
+            </w:tcMar>
+            <w:hideMark/>
+          </w:tcPr>
+          <w:p>
+            <w:pPr>
+              <w:spacing w:before="240" w:after="0" w:line="240" w:lineRule="auto"/>
+              <w:jc w:val="both"/>
+              <w:rPr>
+                <w:rFonts w:ascii="Times New Roman" w:eastAsia="Times New Roman" w:hAnsi="Times New Roman" w:cs="Times New Roman"/>
+                <w:sz w:val="24"/>
+                <w:szCs w:val="24"/>
+              </w:rPr>
+            </w:pPr>
+            <w:r>
+              <w:rPr>
+                <w:rFonts w:ascii="Arial" w:eastAsia="Times New Roman" w:hAnsi="Arial" w:cs="Arial"/>
+                <w:color w:val="24292E"/>
+                <w:sz w:val="12"/>
+                <w:szCs w:val="12"/>
+              </w:rPr>
+              <w:t>Is customer disconnected?</w:t>
+            </w:r>
+          </w:p>
+        </w:tc>
+        <w:tc>
+          <w:tcPr>
+            <w:tcW w:w="0" w:type="auto"/>
+            <w:tcBorders>
+              <w:top w:val="single" w:sz="8" w:space="0" w:color="000000"/>
+              <w:left w:val="single" w:sz="8" w:space="0" w:color="000000"/>
+              <w:bottom w:val="single" w:sz="8" w:space="0" w:color="000000"/>
+              <w:right w:val="single" w:sz="8" w:space="0" w:color="000000"/>
+            </w:tcBorders>
+            <w:shd w:val="clear" w:color="auto" w:fill="F6F8FA"/>
+            <w:tcMar>
+              <w:top w:w="100" w:type="dxa"/>
+              <w:left w:w="100" w:type="dxa"/>
+              <w:bottom w:w="100" w:type="dxa"/>
+              <w:right w:w="100" w:type="dxa"/>
+            </w:tcMar>
+            <w:hideMark/>
+          </w:tcPr>
+          <w:p>
+            <w:pPr>
+              <w:spacing w:before="240" w:after="0" w:line="240" w:lineRule="auto"/>
+              <w:jc w:val="both"/>
+              <w:rPr>
+                <w:rFonts w:ascii="Times New Roman" w:eastAsia="Times New Roman" w:hAnsi="Times New Roman" w:cs="Times New Roman"/>
+                <w:sz w:val="24"/>
+                <w:szCs w:val="24"/>
+              </w:rPr>
+            </w:pPr>
+            <w:r>
+              <w:rPr>
+                <w:rFonts w:ascii="Arial" w:eastAsia="Times New Roman" w:hAnsi="Arial" w:cs="Arial"/>
+                <w:color w:val="24292E"/>
+                <w:sz w:val="12"/>
+                <w:szCs w:val="12"/>
+              </w:rPr>
+              <w:t>String</w:t>
+            </w:r>
+          </w:p>
+        </w:tc>
+      </w:tr>
+    </w:tbl>
+    <w:p/>
+    <w:p>
       <w:pPr>
         <w:jc w:val="both"/>
       </w:pPr>
@@ -31,6 +1982,7 @@
           <w:sz w:val="24"/>
           <w:szCs w:val="24"/>
         </w:rPr>
+        <w:lastRenderedPageBreak/>
         <w:t>The selected dataset contains the telecom customer churn data with 9490 total records. It contains 14 columns</w:t>
       </w:r>
       <w:r>
@@ -39,25 +1991,7 @@
           <w:sz w:val="24"/>
           <w:szCs w:val="24"/>
         </w:rPr>
-        <w:t xml:space="preserve"> with telecom </w:t>
-      </w:r>
-      <w:bookmarkStart w:id="0" w:name="_GoBack"/>
-      <w:bookmarkEnd w:id="0"/>
-      <w:r>
-        <w:rPr>
-          <w:rFonts w:ascii="Times New Roman" w:hAnsi="Times New Roman" w:cs="Times New Roman"/>
-          <w:sz w:val="24"/>
-          <w:szCs w:val="24"/>
-        </w:rPr>
-        <w:t xml:space="preserve">user’s </w:t>
-      </w:r>
-      <w:r>
-        <w:rPr>
-          <w:rFonts w:ascii="Times New Roman" w:hAnsi="Times New Roman" w:cs="Times New Roman"/>
-          <w:sz w:val="24"/>
-          <w:szCs w:val="24"/>
-        </w:rPr>
-        <w:t>demographic data, behavioral data and transactional data</w:t>
+        <w:t xml:space="preserve"> with telecom user’s demographic data, behavioral data and transactional data</w:t>
       </w:r>
       <w:r>
         <w:rPr>
@@ -499,7 +2433,6 @@
           <w:sz w:val="24"/>
           <w:szCs w:val="24"/>
         </w:rPr>
-        <w:lastRenderedPageBreak/>
         <w:t xml:space="preserve">Customer </w:t>
       </w:r>
       <w:r>
@@ -697,6 +2630,7 @@
           <w:sz w:val="24"/>
           <w:szCs w:val="24"/>
         </w:rPr>
+        <w:lastRenderedPageBreak/>
         <w:pict>
           <v:shape id="_x0000_i1026" type="#_x0000_t75" style="width:382.2pt;height:306pt">
             <v:imagedata r:id="rId6" o:title="AgeDistribution"/>
@@ -794,7 +2728,6 @@
         <w:pStyle w:val="Heading1"/>
       </w:pPr>
       <w:r>
-        <w:lastRenderedPageBreak/>
         <w:t>Diagnostic Analysis</w:t>
       </w:r>
     </w:p>
@@ -814,6 +2747,7 @@
           <w:sz w:val="24"/>
           <w:szCs w:val="24"/>
         </w:rPr>
+        <w:lastRenderedPageBreak/>
         <w:t xml:space="preserve">A </w:t>
       </w:r>
       <w:r>
@@ -1170,7 +3104,6 @@
           <w:sz w:val="24"/>
           <w:szCs w:val="24"/>
         </w:rPr>
-        <w:lastRenderedPageBreak/>
         <w:pict>
           <v:shape id="_x0000_i1029" type="#_x0000_t75" style="width:397.2pt;height:234pt">
             <v:imagedata r:id="rId9" o:title="AgeVsChurn"/>
@@ -1194,6 +3127,7 @@
           <w:sz w:val="24"/>
           <w:szCs w:val="24"/>
         </w:rPr>
+        <w:lastRenderedPageBreak/>
         <w:t xml:space="preserve">Relationship between </w:t>
       </w:r>
       <w:r>
@@ -1500,6 +3434,7 @@
           <w:sz w:val="24"/>
           <w:szCs w:val="24"/>
         </w:rPr>
+        <w:lastRenderedPageBreak/>
         <w:t>Relationship between customer complaints and customer churn</w:t>
       </w:r>
       <w:r>
@@ -1609,7 +3544,6 @@
           <w:sz w:val="24"/>
           <w:szCs w:val="24"/>
         </w:rPr>
-        <w:lastRenderedPageBreak/>
         <w:pict>
           <v:shape id="_x0000_i1033" type="#_x0000_t75" style="width:326.4pt;height:261pt">
             <v:imagedata r:id="rId13" o:title="BillAmountVsChurn"/>
@@ -1633,6 +3567,7 @@
           <w:sz w:val="24"/>
           <w:szCs w:val="24"/>
         </w:rPr>
+        <w:lastRenderedPageBreak/>
         <w:t>Relationship between no of unpaid months and customer churn</w:t>
       </w:r>
       <w:r>
@@ -1742,7 +3677,6 @@
           <w:sz w:val="24"/>
           <w:szCs w:val="24"/>
         </w:rPr>
-        <w:lastRenderedPageBreak/>
         <w:pict>
           <v:shape id="_x0000_i1035" type="#_x0000_t75" style="width:328.2pt;height:219.6pt">
             <v:imagedata r:id="rId15" o:title="UnpaidVsChurn"/>
@@ -1766,6 +3700,7 @@
           <w:sz w:val="24"/>
           <w:szCs w:val="24"/>
         </w:rPr>
+        <w:lastRenderedPageBreak/>
         <w:t>Relationship between average call duration - minutes and customer churn</w:t>
       </w:r>
       <w:r>
@@ -1891,7 +3826,6 @@
           <w:sz w:val="24"/>
           <w:szCs w:val="24"/>
         </w:rPr>
-        <w:lastRenderedPageBreak/>
         <w:pict>
           <v:shape id="_x0000_i1037" type="#_x0000_t75" style="width:424.8pt;height:268.8pt">
             <v:imagedata r:id="rId17" o:title="offnet-churn-db"/>
@@ -1915,6 +3849,7 @@
           <w:sz w:val="24"/>
           <w:szCs w:val="24"/>
         </w:rPr>
+        <w:lastRenderedPageBreak/>
         <w:t>Relationship between last month total usage – minutes and customer churn</w:t>
       </w:r>
       <w:r>
@@ -2012,16 +3947,7 @@
           <w:sz w:val="24"/>
           <w:szCs w:val="24"/>
         </w:rPr>
-        <w:t xml:space="preserve"> and average call duration have significant relationship to telco customer churn. However, there is a weak relationship between off-net call </w:t>
-      </w:r>
-      <w:r>
-        <w:rPr>
-          <w:rFonts w:ascii="Times New Roman" w:hAnsi="Times New Roman" w:cs="Times New Roman"/>
-          <w:sz w:val="24"/>
-          <w:szCs w:val="24"/>
-        </w:rPr>
-        <w:lastRenderedPageBreak/>
-        <w:t>proportion and</w:t>
+        <w:t xml:space="preserve"> and average call duration have significant relationship to telco customer churn. However, there is a weak relationship between off-net call proportion and</w:t>
       </w:r>
       <w:r>
         <w:rPr>
@@ -2475,6 +4401,28 @@
       <w:szCs w:val="32"/>
     </w:rPr>
   </w:style>
+  <w:style w:type="paragraph" w:styleId="Heading2">
+    <w:name w:val="heading 2"/>
+    <w:basedOn w:val="Normal"/>
+    <w:next w:val="Normal"/>
+    <w:link w:val="Heading2Char"/>
+    <w:uiPriority w:val="9"/>
+    <w:unhideWhenUsed/>
+    <w:qFormat/>
+    <w:rsid w:val="00C2532F"/>
+    <w:pPr>
+      <w:keepNext/>
+      <w:keepLines/>
+      <w:spacing w:before="40" w:after="0"/>
+      <w:outlineLvl w:val="1"/>
+    </w:pPr>
+    <w:rPr>
+      <w:rFonts w:asciiTheme="majorHAnsi" w:eastAsiaTheme="majorEastAsia" w:hAnsiTheme="majorHAnsi" w:cstheme="majorBidi"/>
+      <w:color w:val="2E74B5" w:themeColor="accent1" w:themeShade="BF"/>
+      <w:sz w:val="26"/>
+      <w:szCs w:val="26"/>
+    </w:rPr>
+  </w:style>
   <w:style w:type="paragraph" w:styleId="Heading3">
     <w:name w:val="heading 3"/>
     <w:basedOn w:val="Normal"/>
@@ -2580,6 +4528,35 @@
       <w:color w:val="1F4D78" w:themeColor="accent1" w:themeShade="7F"/>
       <w:sz w:val="24"/>
       <w:szCs w:val="24"/>
+    </w:rPr>
+  </w:style>
+  <w:style w:type="paragraph" w:styleId="NormalWeb">
+    <w:name w:val="Normal (Web)"/>
+    <w:basedOn w:val="Normal"/>
+    <w:uiPriority w:val="99"/>
+    <w:semiHidden/>
+    <w:unhideWhenUsed/>
+    <w:rsid w:val="00C2532F"/>
+    <w:pPr>
+      <w:spacing w:before="100" w:beforeAutospacing="1" w:after="100" w:afterAutospacing="1" w:line="240" w:lineRule="auto"/>
+    </w:pPr>
+    <w:rPr>
+      <w:rFonts w:ascii="Times New Roman" w:eastAsia="Times New Roman" w:hAnsi="Times New Roman" w:cs="Times New Roman"/>
+      <w:sz w:val="24"/>
+      <w:szCs w:val="24"/>
+    </w:rPr>
+  </w:style>
+  <w:style w:type="character" w:customStyle="1" w:styleId="Heading2Char">
+    <w:name w:val="Heading 2 Char"/>
+    <w:basedOn w:val="DefaultParagraphFont"/>
+    <w:link w:val="Heading2"/>
+    <w:uiPriority w:val="9"/>
+    <w:rsid w:val="00C2532F"/>
+    <w:rPr>
+      <w:rFonts w:asciiTheme="majorHAnsi" w:eastAsiaTheme="majorEastAsia" w:hAnsiTheme="majorHAnsi" w:cstheme="majorBidi"/>
+      <w:color w:val="2E74B5" w:themeColor="accent1" w:themeShade="BF"/>
+      <w:sz w:val="26"/>
+      <w:szCs w:val="26"/>
     </w:rPr>
   </w:style>
 </w:styles>
@@ -2851,7 +4828,7 @@
 </file>
 
 <file path=customXml/itemProps1.xml><?xml version="1.0" encoding="utf-8"?>
-<ds:datastoreItem xmlns:ds="http://schemas.openxmlformats.org/officeDocument/2006/customXml" ds:itemID="{19BF111D-C6CC-46FD-9B58-DBF2EB016630}">
+<ds:datastoreItem xmlns:ds="http://schemas.openxmlformats.org/officeDocument/2006/customXml" ds:itemID="{D3FB345E-3CA3-47CE-BA62-7E0B03CBDD76}">
   <ds:schemaRefs>
     <ds:schemaRef ds:uri="http://schemas.openxmlformats.org/officeDocument/2006/bibliography"/>
   </ds:schemaRefs>

</xml_diff>